<commit_message>
started thesis chapter on data background
</commit_message>
<xml_diff>
--- a/SQF_Paper_overview.docx
+++ b/SQF_Paper_overview.docx
@@ -597,6 +597,40 @@
               <w:t xml:space="preserve"> necessarily mean bias out but it depends on a) the data (is it representative?) and b) your task (what is the target, what do you condition on)?</w:t>
             </w:r>
           </w:p>
+          <w:p>
+            <w:pPr>
+              <w:rPr>
+                <w:lang w:val="en-US"/>
+              </w:rPr>
+            </w:pPr>
+            <w:r>
+              <w:rPr>
+                <w:lang w:val="en-US"/>
+              </w:rPr>
+              <w:t xml:space="preserve">They basically say that predicting weapon is affected by bias reversal (performing better on </w:t>
+            </w:r>
+            <w:proofErr w:type="spellStart"/>
+            <w:r>
+              <w:rPr>
+                <w:lang w:val="en-US"/>
+              </w:rPr>
+              <w:t>poc</w:t>
+            </w:r>
+            <w:proofErr w:type="spellEnd"/>
+            <w:r>
+              <w:rPr>
+                <w:lang w:val="en-US"/>
+              </w:rPr>
+              <w:t xml:space="preserve">) while predicting stop is affected by bias </w:t>
+            </w:r>
+            <w:r>
+              <w:rPr>
+                <w:lang w:val="en-US"/>
+              </w:rPr>
+              <w:lastRenderedPageBreak/>
+              <w:t>inheritance (performing better on white)</w:t>
+            </w:r>
+          </w:p>
         </w:tc>
         <w:tc>
           <w:tcPr>
@@ -696,6 +730,12 @@
                 <w:lang w:val="en-US"/>
               </w:rPr>
             </w:pPr>
+            <w:r>
+              <w:rPr>
+                <w:lang w:val="en-US"/>
+              </w:rPr>
+              <w:t>Investigating three million stops over five years, the researchers found that in more than 40% of cases where individuals were suspected of criminal possession of a weapon, the likelihood of finding a weapon was less than 1%. They also noted that Black and Hispanic individuals were disproportionately stopped in these low hit rate contexts.</w:t>
+            </w:r>
           </w:p>
         </w:tc>
         <w:tc>
@@ -724,6 +764,7 @@
             </w:pPr>
             <w:r>
               <w:rPr>
+                <w:highlight w:val="lightGray"/>
                 <w:lang w:val="en-US"/>
               </w:rPr>
               <w:t>Data Transparency</w:t>
@@ -796,6 +837,12 @@
                 <w:lang w:val="en-US"/>
               </w:rPr>
             </w:pPr>
+            <w:r>
+              <w:rPr>
+                <w:lang w:val="en-US"/>
+              </w:rPr>
+              <w:t>No racial discrimination in arrestment rates</w:t>
+            </w:r>
           </w:p>
         </w:tc>
         <w:tc>
@@ -822,6 +869,12 @@
                 <w:lang w:val="en-US"/>
               </w:rPr>
             </w:pPr>
+            <w:r>
+              <w:rPr>
+                <w:lang w:val="en-US"/>
+              </w:rPr>
+              <w:t>Provable Detection of Propagating Sampling bias</w:t>
+            </w:r>
           </w:p>
         </w:tc>
         <w:tc>
@@ -850,52 +903,7 @@
               <w:rPr>
                 <w:lang w:val="en-US"/>
               </w:rPr>
-              <w:t xml:space="preserve">Target: </w:t>
-            </w:r>
-            <w:proofErr w:type="spellStart"/>
-            <w:r>
-              <w:rPr>
-                <w:lang w:val="en-US"/>
-              </w:rPr>
-              <w:t>Possesion</w:t>
-            </w:r>
-            <w:proofErr w:type="spellEnd"/>
-            <w:r>
-              <w:rPr>
-                <w:lang w:val="en-US"/>
-              </w:rPr>
-              <w:t xml:space="preserve"> of an illegal weapon</w:t>
-            </w:r>
-          </w:p>
-          <w:p>
-            <w:pPr>
-              <w:rPr>
-                <w:lang w:val="en-US"/>
-              </w:rPr>
-            </w:pPr>
-            <w:r>
-              <w:rPr>
-                <w:lang w:val="en-US"/>
-              </w:rPr>
-              <w:t>(“</w:t>
-            </w:r>
-            <w:r>
-              <w:rPr>
-                <w:lang w:val="en-US"/>
-              </w:rPr>
-              <w:t>task is to predict whether a pedestrian should be stopped on the suspicion of having an illegal weapon or not (positive class</w:t>
-            </w:r>
-            <w:r>
-              <w:rPr>
-                <w:lang w:val="en-US"/>
-              </w:rPr>
-              <w:t>”</w:t>
-            </w:r>
-            <w:r>
-              <w:rPr>
-                <w:lang w:val="en-US"/>
-              </w:rPr>
-              <w:t>)</w:t>
+              <w:t>Not directly typical setting, they simulate varying degrees of differential sampling bias and use race as a target for varying degrees of bias and quantify discrimination with a Bias Scan.</w:t>
             </w:r>
           </w:p>
         </w:tc>
@@ -909,6 +917,12 @@
                 <w:lang w:val="en-US"/>
               </w:rPr>
             </w:pPr>
+            <w:r>
+              <w:rPr>
+                <w:lang w:val="en-US"/>
+              </w:rPr>
+              <w:t>Unsure to what conclusion they come for the dataset</w:t>
+            </w:r>
           </w:p>
         </w:tc>
         <w:tc>
@@ -935,6 +949,13 @@
                 <w:lang w:val="en-US"/>
               </w:rPr>
             </w:pPr>
+            <w:r>
+              <w:rPr>
+                <w:highlight w:val="lightGray"/>
+                <w:lang w:val="en-US"/>
+              </w:rPr>
+              <w:t>Through Lens of Causality</w:t>
+            </w:r>
           </w:p>
         </w:tc>
         <w:tc>
@@ -959,6 +980,26 @@
                 <w:lang w:val="en-US"/>
               </w:rPr>
             </w:pPr>
+            <w:r>
+              <w:rPr>
+                <w:lang w:val="en-US"/>
+              </w:rPr>
+              <w:t>Target: arrestment</w:t>
+            </w:r>
+          </w:p>
+          <w:p>
+            <w:pPr>
+              <w:rPr>
+                <w:lang w:val="en-US"/>
+              </w:rPr>
+            </w:pPr>
+            <w:r>
+              <w:rPr>
+                <w:lang w:val="en-US"/>
+              </w:rPr>
+              <w:lastRenderedPageBreak/>
+              <w:t>PA: race (but they compare black Hispanic men vs white men)</w:t>
+            </w:r>
           </w:p>
         </w:tc>
         <w:tc>
@@ -971,6 +1012,20 @@
                 <w:lang w:val="en-US"/>
               </w:rPr>
             </w:pPr>
+            <w:r>
+              <w:rPr>
+                <w:lang w:val="en-US"/>
+              </w:rPr>
+              <w:lastRenderedPageBreak/>
+              <w:t xml:space="preserve">They introduce two causal group fairness metrics (FACE, FACT) and don’t come to the </w:t>
+            </w:r>
+            <w:r>
+              <w:rPr>
+                <w:lang w:val="en-US"/>
+              </w:rPr>
+              <w:lastRenderedPageBreak/>
+              <w:t>same conclusion. FACE says there’s group level causal discrimination and FACT says there is none.</w:t>
+            </w:r>
           </w:p>
         </w:tc>
         <w:tc>
@@ -1227,7 +1282,6 @@
     </w:p>
     <w:p>
       <w:r>
-        <w:lastRenderedPageBreak/>
         <w:t xml:space="preserve">Zeigen, welche </w:t>
       </w:r>
       <w:proofErr w:type="spellStart"/>

</xml_diff>

<commit_message>
started summary of sqf papers
</commit_message>
<xml_diff>
--- a/SQF_Paper_overview.docx
+++ b/SQF_Paper_overview.docx
@@ -1,6 +1,6 @@
 
 <file path=word/document.xml><?xml version="1.0" encoding="utf-8"?>
-<w:document xmlns:wpc="http://schemas.microsoft.com/office/word/2010/wordprocessingCanvas" xmlns:cx="http://schemas.microsoft.com/office/drawing/2014/chartex" xmlns:cx1="http://schemas.microsoft.com/office/drawing/2015/9/8/chartex" xmlns:cx2="http://schemas.microsoft.com/office/drawing/2015/10/21/chartex" xmlns:cx3="http://schemas.microsoft.com/office/drawing/2016/5/9/chartex" xmlns:cx4="http://schemas.microsoft.com/office/drawing/2016/5/10/chartex" xmlns:cx5="http://schemas.microsoft.com/office/drawing/2016/5/11/chartex" xmlns:cx6="http://schemas.microsoft.com/office/drawing/2016/5/12/chartex" xmlns:cx7="http://schemas.microsoft.com/office/drawing/2016/5/13/chartex" xmlns:cx8="http://schemas.microsoft.com/office/drawing/2016/5/14/chartex" xmlns:mc="http://schemas.openxmlformats.org/markup-compatibility/2006" xmlns:aink="http://schemas.microsoft.com/office/drawing/2016/ink" xmlns:am3d="http://schemas.microsoft.com/office/drawing/2017/model3d" xmlns:o="urn:schemas-microsoft-com:office:office" xmlns:oel="http://schemas.microsoft.com/office/2019/extlst" xmlns:r="http://schemas.openxmlformats.org/officeDocument/2006/relationships" xmlns:m="http://schemas.openxmlformats.org/officeDocument/2006/math" xmlns:v="urn:schemas-microsoft-com:vml" xmlns:wp14="http://schemas.microsoft.com/office/word/2010/wordprocessingDrawing" xmlns:wp="http://schemas.openxmlformats.org/drawingml/2006/wordprocessingDrawing" xmlns:w10="urn:schemas-microsoft-com:office:word" xmlns:w="http://schemas.openxmlformats.org/wordprocessingml/2006/main" xmlns:w14="http://schemas.microsoft.com/office/word/2010/wordml" xmlns:w15="http://schemas.microsoft.com/office/word/2012/wordml" xmlns:w16cex="http://schemas.microsoft.com/office/word/2018/wordml/cex" xmlns:w16cid="http://schemas.microsoft.com/office/word/2016/wordml/cid" xmlns:w16="http://schemas.microsoft.com/office/word/2018/wordml" xmlns:w16du="http://schemas.microsoft.com/office/word/2023/wordml/word16du" xmlns:w16sdtdh="http://schemas.microsoft.com/office/word/2020/wordml/sdtdatahash" xmlns:w16se="http://schemas.microsoft.com/office/word/2015/wordml/symex" xmlns:wpg="http://schemas.microsoft.com/office/word/2010/wordprocessingGroup" xmlns:wpi="http://schemas.microsoft.com/office/word/2010/wordprocessingInk" xmlns:wne="http://schemas.microsoft.com/office/word/2006/wordml" xmlns:wps="http://schemas.microsoft.com/office/word/2010/wordprocessingShape" mc:Ignorable="w14 w15 w16se w16cid w16 w16cex w16sdtdh w16du wp14">
+<w:document xmlns:wpc="http://schemas.microsoft.com/office/word/2010/wordprocessingCanvas" xmlns:cx="http://schemas.microsoft.com/office/drawing/2014/chartex" xmlns:cx1="http://schemas.microsoft.com/office/drawing/2015/9/8/chartex" xmlns:cx2="http://schemas.microsoft.com/office/drawing/2015/10/21/chartex" xmlns:cx3="http://schemas.microsoft.com/office/drawing/2016/5/9/chartex" xmlns:cx4="http://schemas.microsoft.com/office/drawing/2016/5/10/chartex" xmlns:cx5="http://schemas.microsoft.com/office/drawing/2016/5/11/chartex" xmlns:cx6="http://schemas.microsoft.com/office/drawing/2016/5/12/chartex" xmlns:cx7="http://schemas.microsoft.com/office/drawing/2016/5/13/chartex" xmlns:cx8="http://schemas.microsoft.com/office/drawing/2016/5/14/chartex" xmlns:mc="http://schemas.openxmlformats.org/markup-compatibility/2006" xmlns:aink="http://schemas.microsoft.com/office/drawing/2016/ink" xmlns:am3d="http://schemas.microsoft.com/office/drawing/2017/model3d" xmlns:o="urn:schemas-microsoft-com:office:office" xmlns:oel="http://schemas.microsoft.com/office/2019/extlst" xmlns:r="http://schemas.openxmlformats.org/officeDocument/2006/relationships" xmlns:m="http://schemas.openxmlformats.org/officeDocument/2006/math" xmlns:v="urn:schemas-microsoft-com:vml" xmlns:wp14="http://schemas.microsoft.com/office/word/2010/wordprocessingDrawing" xmlns:wp="http://schemas.openxmlformats.org/drawingml/2006/wordprocessingDrawing" xmlns:w10="urn:schemas-microsoft-com:office:word" xmlns:w="http://schemas.openxmlformats.org/wordprocessingml/2006/main" xmlns:w14="http://schemas.microsoft.com/office/word/2010/wordml" xmlns:w15="http://schemas.microsoft.com/office/word/2012/wordml" xmlns:w16cex="http://schemas.microsoft.com/office/word/2018/wordml/cex" xmlns:w16cid="http://schemas.microsoft.com/office/word/2016/wordml/cid" xmlns:w16="http://schemas.microsoft.com/office/word/2018/wordml" xmlns:w16du="http://schemas.microsoft.com/office/word/2023/wordml/word16du" xmlns:w16sdtdh="http://schemas.microsoft.com/office/word/2020/wordml/sdtdatahash" xmlns:w16sdtfl="http://schemas.microsoft.com/office/word/2024/wordml/sdtformatlock" xmlns:w16se="http://schemas.microsoft.com/office/word/2015/wordml/symex" xmlns:wpg="http://schemas.microsoft.com/office/word/2010/wordprocessingGroup" xmlns:wpi="http://schemas.microsoft.com/office/word/2010/wordprocessingInk" xmlns:wne="http://schemas.microsoft.com/office/word/2006/wordml" xmlns:wps="http://schemas.microsoft.com/office/word/2010/wordprocessingShape" mc:Ignorable="w14 w15 w16se w16cid w16 w16cex w16sdtdh w16sdtfl w16du wp14">
   <w:body>
     <w:tbl>
       <w:tblPr>
@@ -82,6 +82,18 @@
                 <w:lang w:val="en-US"/>
               </w:rPr>
             </w:pPr>
+            <w:r>
+              <w:rPr>
+                <w:lang w:val="en-US"/>
+              </w:rPr>
+              <w:t xml:space="preserve">Methods </w:t>
+            </w:r>
+            <w:r>
+              <w:rPr>
+                <w:lang w:val="en-US"/>
+              </w:rPr>
+              <w:t>and concepts</w:t>
+            </w:r>
           </w:p>
         </w:tc>
       </w:tr>
@@ -347,6 +359,19 @@
                 <w:lang w:val="en-US"/>
               </w:rPr>
             </w:pPr>
+            <w:r>
+              <w:rPr>
+                <w:lang w:val="en-US"/>
+              </w:rPr>
+              <w:t xml:space="preserve">The paper argues that even when machine learning models are adjusted to meet fairness criteria like Equal Opportunity or Equalized Odds, residual unfairness can persist due to inherent biases in the training data. This residual unfairness leads to inequity of opportunity, where certain groups continue to be disadvantaged. Concepts like first-order stochastic dominance and disparate benefit of the doubt illustrate formalize systematic discrimination of certain groups into mathematical propositions. The paper </w:t>
+            </w:r>
+            <w:r>
+              <w:rPr>
+                <w:lang w:val="en-US"/>
+              </w:rPr>
+              <w:lastRenderedPageBreak/>
+              <w:t>emphasizes that addressing fairness at the algorithmic level is insufficient if the underlying data is prejudiced; systemic biases in the data must also be tackled to achieve true fairness.</w:t>
+            </w:r>
           </w:p>
         </w:tc>
         <w:tc>
@@ -359,6 +384,236 @@
                 <w:lang w:val="en-US"/>
               </w:rPr>
             </w:pPr>
+            <w:r>
+              <w:rPr>
+                <w:lang w:val="en-US"/>
+              </w:rPr>
+              <w:lastRenderedPageBreak/>
+              <w:t>Fairness methods: post-processing strategy that outputs group specific thresholds that guarantee equal opportunity or equalized odds between groups (in the training population)</w:t>
+            </w:r>
+          </w:p>
+          <w:p>
+            <w:pPr>
+              <w:rPr>
+                <w:lang w:val="en-US"/>
+              </w:rPr>
+            </w:pPr>
+          </w:p>
+          <w:p>
+            <w:pPr>
+              <w:rPr>
+                <w:lang w:val="en-US"/>
+              </w:rPr>
+            </w:pPr>
+            <w:r>
+              <w:rPr>
+                <w:lang w:val="en-US"/>
+              </w:rPr>
+              <w:t>Simulation method: they need to simulate target population that resembles whole NYC population and do this by using their own weighing technique (inspired by propensity score matching)</w:t>
+            </w:r>
+          </w:p>
+          <w:p>
+            <w:pPr>
+              <w:rPr>
+                <w:lang w:val="en-US"/>
+              </w:rPr>
+            </w:pPr>
+          </w:p>
+          <w:p>
+            <w:pPr>
+              <w:rPr>
+                <w:lang w:val="en-US"/>
+              </w:rPr>
+            </w:pPr>
+            <w:r>
+              <w:rPr>
+                <w:lang w:val="en-US"/>
+              </w:rPr>
+              <w:t>I could text the authors and ask for code or data (</w:t>
+            </w:r>
+            <w:r>
+              <w:rPr>
+                <w:rFonts w:ascii="Roboto" w:hAnsi="Roboto"/>
+                <w:color w:val="000000"/>
+                <w:shd w:val="clear" w:color="auto" w:fill="FFFFFF"/>
+                <w:lang w:val="en-US"/>
+              </w:rPr>
+              <w:t>zhoua</w:t>
+            </w:r>
+            <w:r>
+              <w:rPr>
+                <w:rFonts w:ascii="Roboto" w:hAnsi="Roboto"/>
+                <w:color w:val="000000"/>
+                <w:shd w:val="clear" w:color="auto" w:fill="FFFFFF"/>
+                <w:lang w:val="en-US"/>
+              </w:rPr>
+              <w:t>@</w:t>
+            </w:r>
+            <w:r>
+              <w:rPr>
+                <w:rFonts w:ascii="Roboto" w:hAnsi="Roboto"/>
+                <w:color w:val="000000"/>
+                <w:shd w:val="clear" w:color="auto" w:fill="FFFFFF"/>
+                <w:lang w:val="en-US"/>
+              </w:rPr>
+              <w:t>usc.edu</w:t>
+            </w:r>
+            <w:r>
+              <w:rPr>
+                <w:rFonts w:ascii="Roboto" w:hAnsi="Roboto"/>
+                <w:color w:val="000000"/>
+                <w:shd w:val="clear" w:color="auto" w:fill="FFFFFF"/>
+                <w:lang w:val="en-US"/>
+              </w:rPr>
+              <w:t xml:space="preserve">, </w:t>
+            </w:r>
+            <w:hyperlink r:id="rId8" w:tgtFrame="_blank" w:history="1">
+              <w:r>
+                <w:rPr>
+                  <w:rStyle w:val="Hyperlink"/>
+                  <w:rFonts w:ascii="Georgia" w:hAnsi="Georgia"/>
+                  <w:color w:val="921C2F"/>
+                  <w:sz w:val="27"/>
+                  <w:szCs w:val="27"/>
+                  <w:shd w:val="clear" w:color="auto" w:fill="FFFFFF"/>
+                  <w:lang w:val="en-US"/>
+                </w:rPr>
+                <w:t>kallus@corne</w:t>
+              </w:r>
+              <w:r>
+                <w:rPr>
+                  <w:rStyle w:val="Hyperlink"/>
+                  <w:rFonts w:ascii="Georgia" w:hAnsi="Georgia"/>
+                  <w:color w:val="921C2F"/>
+                  <w:sz w:val="27"/>
+                  <w:szCs w:val="27"/>
+                  <w:shd w:val="clear" w:color="auto" w:fill="FFFFFF"/>
+                  <w:lang w:val="en-US"/>
+                </w:rPr>
+                <w:t>l</w:t>
+              </w:r>
+              <w:r>
+                <w:rPr>
+                  <w:rStyle w:val="Hyperlink"/>
+                  <w:rFonts w:ascii="Georgia" w:hAnsi="Georgia"/>
+                  <w:color w:val="921C2F"/>
+                  <w:sz w:val="27"/>
+                  <w:szCs w:val="27"/>
+                  <w:shd w:val="clear" w:color="auto" w:fill="FFFFFF"/>
+                  <w:lang w:val="en-US"/>
+                </w:rPr>
+                <w:t>l.edu</w:t>
+              </w:r>
+            </w:hyperlink>
+            <w:r>
+              <w:rPr>
+                <w:lang w:val="en-US"/>
+              </w:rPr>
+              <w:t>)</w:t>
+            </w:r>
+          </w:p>
+          <w:p>
+            <w:pPr>
+              <w:rPr>
+                <w:lang w:val="en-US"/>
+              </w:rPr>
+            </w:pPr>
+          </w:p>
+          <w:p>
+            <w:pPr>
+              <w:rPr>
+                <w:lang w:val="en-US"/>
+              </w:rPr>
+            </w:pPr>
+            <w:r>
+              <w:rPr>
+                <w:lang w:val="en-US"/>
+              </w:rPr>
+              <w:t>Key concepts:</w:t>
+            </w:r>
+          </w:p>
+          <w:p>
+            <w:pPr>
+              <w:pStyle w:val="Listenabsatz"/>
+              <w:numPr>
+                <w:ilvl w:val="0"/>
+                <w:numId w:val="2"/>
+              </w:numPr>
+              <w:rPr>
+                <w:lang w:val="en-US"/>
+              </w:rPr>
+            </w:pPr>
+            <w:r>
+              <w:rPr>
+                <w:lang w:val="en-US"/>
+              </w:rPr>
+              <w:lastRenderedPageBreak/>
+              <w:t>Disparate benefit of the doubt (one group gets an advantage over the other by historically repeated better treatment of the group)</w:t>
+            </w:r>
+          </w:p>
+          <w:p>
+            <w:pPr>
+              <w:pStyle w:val="Listenabsatz"/>
+              <w:numPr>
+                <w:ilvl w:val="0"/>
+                <w:numId w:val="2"/>
+              </w:numPr>
+              <w:rPr>
+                <w:lang w:val="en-US"/>
+              </w:rPr>
+            </w:pPr>
+            <w:r>
+              <w:rPr>
+                <w:lang w:val="en-US"/>
+              </w:rPr>
+              <w:t xml:space="preserve">Inequity of </w:t>
+            </w:r>
+            <w:proofErr w:type="gramStart"/>
+            <w:r>
+              <w:rPr>
+                <w:lang w:val="en-US"/>
+              </w:rPr>
+              <w:t>opportunity:</w:t>
+            </w:r>
+            <w:proofErr w:type="gramEnd"/>
+            <w:r>
+              <w:rPr>
+                <w:lang w:val="en-US"/>
+              </w:rPr>
+              <w:t xml:space="preserve"> quantifies the </w:t>
+            </w:r>
+            <w:proofErr w:type="spellStart"/>
+            <w:r>
+              <w:rPr>
+                <w:lang w:val="en-US"/>
+              </w:rPr>
+              <w:t>unequality</w:t>
+            </w:r>
+            <w:proofErr w:type="spellEnd"/>
+            <w:r>
+              <w:rPr>
+                <w:lang w:val="en-US"/>
+              </w:rPr>
+              <w:t xml:space="preserve"> between two groups</w:t>
+            </w:r>
+          </w:p>
+          <w:p>
+            <w:pPr>
+              <w:pStyle w:val="Listenabsatz"/>
+              <w:numPr>
+                <w:ilvl w:val="0"/>
+                <w:numId w:val="2"/>
+              </w:numPr>
+              <w:rPr>
+                <w:lang w:val="en-US"/>
+              </w:rPr>
+            </w:pPr>
+            <w:r>
+              <w:rPr>
+                <w:lang w:val="en-US"/>
+              </w:rPr>
+              <w:t>Stochastic dominance: one group has consistently higher probability scores than the other</w:t>
+            </w:r>
           </w:p>
         </w:tc>
       </w:tr>
@@ -560,7 +815,6 @@
               <w:rPr>
                 <w:lang w:val="en-US"/>
               </w:rPr>
-              <w:lastRenderedPageBreak/>
               <w:t>Target: searched and contraband</w:t>
             </w:r>
           </w:p>
@@ -579,7 +833,6 @@
               <w:rPr>
                 <w:lang w:val="en-US"/>
               </w:rPr>
-              <w:lastRenderedPageBreak/>
               <w:t xml:space="preserve">Bias in does </w:t>
             </w:r>
             <w:proofErr w:type="gramStart"/>
@@ -621,14 +874,7 @@
               <w:rPr>
                 <w:lang w:val="en-US"/>
               </w:rPr>
-              <w:t xml:space="preserve">) while predicting stop is affected by bias </w:t>
-            </w:r>
-            <w:r>
-              <w:rPr>
-                <w:lang w:val="en-US"/>
-              </w:rPr>
-              <w:lastRenderedPageBreak/>
-              <w:t>inheritance (performing better on white)</w:t>
+              <w:t>) while predicting stop is affected by bias inheritance (performing better on white)</w:t>
             </w:r>
           </w:p>
         </w:tc>
@@ -636,6 +882,79 @@
           <w:tcPr>
             <w:tcW w:w="4252" w:type="dxa"/>
           </w:tcPr>
+          <w:p>
+            <w:pPr>
+              <w:rPr>
+                <w:lang w:val="en-US"/>
+              </w:rPr>
+            </w:pPr>
+          </w:p>
+          <w:p>
+            <w:pPr>
+              <w:rPr>
+                <w:lang w:val="en-US"/>
+              </w:rPr>
+            </w:pPr>
+            <w:r>
+              <w:rPr>
+                <w:lang w:val="en-US"/>
+              </w:rPr>
+              <w:t>Bias reversal</w:t>
+            </w:r>
+          </w:p>
+          <w:p>
+            <w:pPr>
+              <w:rPr>
+                <w:lang w:val="en-US"/>
+              </w:rPr>
+            </w:pPr>
+            <w:r>
+              <w:rPr>
+                <w:lang w:val="en-US"/>
+              </w:rPr>
+              <w:t>Bias inheritance</w:t>
+            </w:r>
+          </w:p>
+          <w:p>
+            <w:pPr>
+              <w:rPr>
+                <w:lang w:val="en-US"/>
+              </w:rPr>
+            </w:pPr>
+          </w:p>
+          <w:p>
+            <w:pPr>
+              <w:rPr>
+                <w:lang w:val="en-US"/>
+              </w:rPr>
+            </w:pPr>
+            <w:r>
+              <w:rPr>
+                <w:lang w:val="en-US"/>
+              </w:rPr>
+              <w:t>Three different prediction scenarios:</w:t>
+            </w:r>
+          </w:p>
+          <w:p>
+            <w:pPr>
+              <w:rPr>
+                <w:lang w:val="en-US"/>
+              </w:rPr>
+            </w:pPr>
+            <w:r>
+              <w:rPr>
+                <w:lang w:val="en-US"/>
+              </w:rPr>
+              <w:t>Predict possession of a weapon, given you were searched. Predict search. Predict weapon when you were searched.</w:t>
+            </w:r>
+          </w:p>
+          <w:p>
+            <w:pPr>
+              <w:rPr>
+                <w:lang w:val="en-US"/>
+              </w:rPr>
+            </w:pPr>
+          </w:p>
           <w:p>
             <w:pPr>
               <w:rPr>
@@ -734,7 +1053,14 @@
               <w:rPr>
                 <w:lang w:val="en-US"/>
               </w:rPr>
-              <w:t>Investigating three million stops over five years, the researchers found that in more than 40% of cases where individuals were suspected of criminal possession of a weapon, the likelihood of finding a weapon was less than 1%. They also noted that Black and Hispanic individuals were disproportionately stopped in these low hit rate contexts.</w:t>
+              <w:t xml:space="preserve">Investigating three million stops over five years, the researchers found that in more than 40% of cases where individuals were suspected of </w:t>
+            </w:r>
+            <w:r>
+              <w:rPr>
+                <w:lang w:val="en-US"/>
+              </w:rPr>
+              <w:lastRenderedPageBreak/>
+              <w:t>criminal possession of a weapon, the likelihood of finding a weapon was less than 1%. They also noted that Black and Hispanic individuals were disproportionately stopped in these low hit rate contexts.</w:t>
             </w:r>
           </w:p>
         </w:tc>
@@ -875,6 +1201,12 @@
               </w:rPr>
               <w:t>Provable Detection of Propagating Sampling bias</w:t>
             </w:r>
+            <w:r>
+              <w:rPr>
+                <w:lang w:val="en-US"/>
+              </w:rPr>
+              <w:t xml:space="preserve"> (preprint)</w:t>
+            </w:r>
           </w:p>
         </w:tc>
         <w:tc>
@@ -997,7 +1329,6 @@
               <w:rPr>
                 <w:lang w:val="en-US"/>
               </w:rPr>
-              <w:lastRenderedPageBreak/>
               <w:t>PA: race (but they compare black Hispanic men vs white men)</w:t>
             </w:r>
           </w:p>
@@ -1016,15 +1347,7 @@
               <w:rPr>
                 <w:lang w:val="en-US"/>
               </w:rPr>
-              <w:lastRenderedPageBreak/>
-              <w:t xml:space="preserve">They introduce two causal group fairness metrics (FACE, FACT) and don’t come to the </w:t>
-            </w:r>
-            <w:r>
-              <w:rPr>
-                <w:lang w:val="en-US"/>
-              </w:rPr>
-              <w:lastRenderedPageBreak/>
-              <w:t>same conclusion. FACE says there’s group level causal discrimination and FACT says there is none.</w:t>
+              <w:t>They introduce two causal group fairness metrics (FACE, FACT) and don’t come to the same conclusion. FACE says there’s group level causal discrimination and FACT says there is none.</w:t>
             </w:r>
           </w:p>
         </w:tc>
@@ -1106,6 +1429,7 @@
           <w:szCs w:val="26"/>
           <w:lang w:val="en-US"/>
         </w:rPr>
+        <w:lastRenderedPageBreak/>
         <w:t xml:space="preserve">What questions with respect to the dataset are they trying to </w:t>
       </w:r>
       <w:proofErr w:type="gramStart"/>
@@ -1308,6 +1632,244 @@
       <w:r>
         <w:t xml:space="preserve"> Metriken sich hier wie auswirken (und warum sie deshalb passender oder weniger passend sind)</w:t>
       </w:r>
+    </w:p>
+    <w:p/>
+    <w:p>
+      <w:pPr>
+        <w:rPr>
+          <w:lang w:val="en-US"/>
+        </w:rPr>
+      </w:pPr>
+      <w:r>
+        <w:rPr>
+          <w:lang w:val="en-US"/>
+        </w:rPr>
+        <w:t>What can I take awa</w:t>
+      </w:r>
+      <w:r>
+        <w:rPr>
+          <w:lang w:val="en-US"/>
+        </w:rPr>
+        <w:t xml:space="preserve">ys </w:t>
+      </w:r>
+      <w:proofErr w:type="spellStart"/>
+      <w:r>
+        <w:rPr>
+          <w:lang w:val="en-US"/>
+        </w:rPr>
+        <w:t>fron</w:t>
+      </w:r>
+      <w:proofErr w:type="spellEnd"/>
+      <w:r>
+        <w:rPr>
+          <w:lang w:val="en-US"/>
+        </w:rPr>
+        <w:t xml:space="preserve"> the two papers?</w:t>
+      </w:r>
+    </w:p>
+    <w:p>
+      <w:pPr>
+        <w:shd w:val="clear" w:color="auto" w:fill="FFFFFF"/>
+        <w:spacing w:after="0" w:line="270" w:lineRule="atLeast"/>
+        <w:rPr>
+          <w:rFonts w:ascii="Menlo" w:eastAsia="Times New Roman" w:hAnsi="Menlo" w:cs="Menlo"/>
+          <w:color w:val="3B3B3B"/>
+          <w:kern w:val="0"/>
+          <w:sz w:val="18"/>
+          <w:szCs w:val="18"/>
+          <w14:ligatures w14:val="none"/>
+        </w:rPr>
+      </w:pPr>
+    </w:p>
+    <w:p>
+      <w:pPr>
+        <w:shd w:val="clear" w:color="auto" w:fill="FFFFFF"/>
+        <w:spacing w:after="0" w:line="270" w:lineRule="atLeast"/>
+        <w:rPr>
+          <w:rFonts w:ascii="Menlo" w:eastAsia="Times New Roman" w:hAnsi="Menlo" w:cs="Menlo"/>
+          <w:color w:val="3B3B3B"/>
+          <w:kern w:val="0"/>
+          <w:sz w:val="18"/>
+          <w:szCs w:val="18"/>
+          <w:lang w:val="en-US"/>
+          <w14:ligatures w14:val="none"/>
+        </w:rPr>
+      </w:pPr>
+      <w:r>
+        <w:rPr>
+          <w:rFonts w:ascii="Menlo" w:eastAsia="Times New Roman" w:hAnsi="Menlo" w:cs="Menlo"/>
+          <w:color w:val="3B3B3B"/>
+          <w:kern w:val="0"/>
+          <w:sz w:val="18"/>
+          <w:szCs w:val="18"/>
+          <w:lang w:val="en-US"/>
+          <w14:ligatures w14:val="none"/>
+        </w:rPr>
+        <w:t>What happens if we train the logistic classifier (to predict weapon yes no) on the SQF as is (Kallus), don’t do a post processing fairness intervention (NO Hardt et. al)</w:t>
+      </w:r>
+      <w:r>
+        <w:rPr>
+          <w:rFonts w:ascii="Menlo" w:eastAsia="Times New Roman" w:hAnsi="Menlo" w:cs="Menlo"/>
+          <w:color w:val="3B3B3B"/>
+          <w:kern w:val="0"/>
+          <w:sz w:val="18"/>
+          <w:szCs w:val="18"/>
+          <w:lang w:val="en-US"/>
+          <w14:ligatures w14:val="none"/>
+        </w:rPr>
+        <w:t xml:space="preserve"> </w:t>
+      </w:r>
+      <w:r>
+        <w:rPr>
+          <w:rFonts w:ascii="Menlo" w:eastAsia="Times New Roman" w:hAnsi="Menlo" w:cs="Menlo"/>
+          <w:color w:val="3B3B3B"/>
+          <w:kern w:val="0"/>
+          <w:sz w:val="18"/>
+          <w:szCs w:val="18"/>
+          <w:lang w:val="en-US"/>
+          <w14:ligatures w14:val="none"/>
+        </w:rPr>
+        <w:t xml:space="preserve">and test the classifier on the target population (that is created via the weighing method of Kallus and Zhou)? I think according to </w:t>
+      </w:r>
+      <w:r>
+        <w:rPr>
+          <w:rFonts w:ascii="Menlo" w:eastAsia="Times New Roman" w:hAnsi="Menlo" w:cs="Menlo"/>
+          <w:color w:val="AF00DB"/>
+          <w:kern w:val="0"/>
+          <w:sz w:val="18"/>
+          <w:szCs w:val="18"/>
+          <w:lang w:val="en-US"/>
+          <w14:ligatures w14:val="none"/>
+        </w:rPr>
+        <w:t>\</w:t>
+      </w:r>
+      <w:proofErr w:type="gramStart"/>
+      <w:r>
+        <w:rPr>
+          <w:rFonts w:ascii="Menlo" w:eastAsia="Times New Roman" w:hAnsi="Menlo" w:cs="Menlo"/>
+          <w:color w:val="AF00DB"/>
+          <w:kern w:val="0"/>
+          <w:sz w:val="18"/>
+          <w:szCs w:val="18"/>
+          <w:lang w:val="en-US"/>
+          <w14:ligatures w14:val="none"/>
+        </w:rPr>
+        <w:t>cite</w:t>
+      </w:r>
+      <w:r>
+        <w:rPr>
+          <w:rFonts w:ascii="Menlo" w:eastAsia="Times New Roman" w:hAnsi="Menlo" w:cs="Menlo"/>
+          <w:color w:val="3B3B3B"/>
+          <w:kern w:val="0"/>
+          <w:sz w:val="18"/>
+          <w:szCs w:val="18"/>
+          <w:lang w:val="en-US"/>
+          <w14:ligatures w14:val="none"/>
+        </w:rPr>
+        <w:t>{</w:t>
+      </w:r>
+      <w:proofErr w:type="spellStart"/>
+      <w:proofErr w:type="gramEnd"/>
+      <w:r>
+        <w:rPr>
+          <w:rFonts w:ascii="Menlo" w:eastAsia="Times New Roman" w:hAnsi="Menlo" w:cs="Menlo"/>
+          <w:color w:val="3B3B3B"/>
+          <w:kern w:val="0"/>
+          <w:sz w:val="18"/>
+          <w:szCs w:val="18"/>
+          <w:lang w:val="en-US"/>
+          <w14:ligatures w14:val="none"/>
+        </w:rPr>
+        <w:t>RambachanBBOEFW</w:t>
+      </w:r>
+      <w:proofErr w:type="spellEnd"/>
+      <w:r>
+        <w:rPr>
+          <w:rFonts w:ascii="Menlo" w:eastAsia="Times New Roman" w:hAnsi="Menlo" w:cs="Menlo"/>
+          <w:color w:val="3B3B3B"/>
+          <w:kern w:val="0"/>
+          <w:sz w:val="18"/>
+          <w:szCs w:val="18"/>
+          <w:lang w:val="en-US"/>
+          <w14:ligatures w14:val="none"/>
+        </w:rPr>
+        <w:t>} we should observe bias reversal.</w:t>
+      </w:r>
+    </w:p>
+    <w:p>
+      <w:pPr>
+        <w:shd w:val="clear" w:color="auto" w:fill="FFFFFF"/>
+        <w:spacing w:after="0" w:line="270" w:lineRule="atLeast"/>
+        <w:rPr>
+          <w:rFonts w:ascii="Menlo" w:eastAsia="Times New Roman" w:hAnsi="Menlo" w:cs="Menlo"/>
+          <w:color w:val="3B3B3B"/>
+          <w:kern w:val="0"/>
+          <w:sz w:val="18"/>
+          <w:szCs w:val="18"/>
+          <w:lang w:val="en-US"/>
+          <w14:ligatures w14:val="none"/>
+        </w:rPr>
+      </w:pPr>
+      <w:r>
+        <w:rPr>
+          <w:rFonts w:ascii="Menlo" w:eastAsia="Times New Roman" w:hAnsi="Menlo" w:cs="Menlo"/>
+          <w:color w:val="3B3B3B"/>
+          <w:kern w:val="0"/>
+          <w:sz w:val="18"/>
+          <w:szCs w:val="18"/>
+          <w:lang w:val="en-US"/>
+          <w14:ligatures w14:val="none"/>
+        </w:rPr>
+        <w:t xml:space="preserve">Take data from before 2013 (as example with racial bias) and data I already have and compare the predictions rates between groups.  </w:t>
+      </w:r>
+    </w:p>
+    <w:p>
+      <w:pPr>
+        <w:shd w:val="clear" w:color="auto" w:fill="FFFFFF"/>
+        <w:spacing w:after="0" w:line="270" w:lineRule="atLeast"/>
+        <w:rPr>
+          <w:rFonts w:ascii="Menlo" w:eastAsia="Times New Roman" w:hAnsi="Menlo" w:cs="Menlo"/>
+          <w:color w:val="3B3B3B"/>
+          <w:kern w:val="0"/>
+          <w:sz w:val="18"/>
+          <w:szCs w:val="18"/>
+          <w:lang w:val="en-US"/>
+          <w14:ligatures w14:val="none"/>
+        </w:rPr>
+      </w:pPr>
+      <w:r>
+        <w:rPr>
+          <w:rFonts w:ascii="Menlo" w:eastAsia="Times New Roman" w:hAnsi="Menlo" w:cs="Menlo"/>
+          <w:color w:val="3B3B3B"/>
+          <w:kern w:val="0"/>
+          <w:sz w:val="18"/>
+          <w:szCs w:val="18"/>
+          <w:lang w:val="en-US"/>
+          <w14:ligatures w14:val="none"/>
+        </w:rPr>
+        <w:t>Find out a more general data pipeline (mlr3??) so I don’t have to do the whole processing again.</w:t>
+      </w:r>
+    </w:p>
+    <w:p>
+      <w:pPr>
+        <w:rPr>
+          <w:lang w:val="en-US"/>
+        </w:rPr>
+      </w:pPr>
+    </w:p>
+    <w:p>
+      <w:pPr>
+        <w:rPr>
+          <w:lang w:val="en-US"/>
+        </w:rPr>
+      </w:pPr>
+    </w:p>
+    <w:p>
+      <w:pPr>
+        <w:rPr>
+          <w:lang w:val="en-US"/>
+        </w:rPr>
+      </w:pPr>
     </w:p>
     <w:sectPr>
       <w:pgSz w:w="16820" w:h="11900" w:orient="landscape"/>
@@ -1320,7 +1882,7 @@
 </file>
 
 <file path=word/endnotes.xml><?xml version="1.0" encoding="utf-8"?>
-<w:endnotes xmlns:wpc="http://schemas.microsoft.com/office/word/2010/wordprocessingCanvas" xmlns:cx="http://schemas.microsoft.com/office/drawing/2014/chartex" xmlns:cx1="http://schemas.microsoft.com/office/drawing/2015/9/8/chartex" xmlns:cx2="http://schemas.microsoft.com/office/drawing/2015/10/21/chartex" xmlns:cx3="http://schemas.microsoft.com/office/drawing/2016/5/9/chartex" xmlns:cx4="http://schemas.microsoft.com/office/drawing/2016/5/10/chartex" xmlns:cx5="http://schemas.microsoft.com/office/drawing/2016/5/11/chartex" xmlns:cx6="http://schemas.microsoft.com/office/drawing/2016/5/12/chartex" xmlns:cx7="http://schemas.microsoft.com/office/drawing/2016/5/13/chartex" xmlns:cx8="http://schemas.microsoft.com/office/drawing/2016/5/14/chartex" xmlns:mc="http://schemas.openxmlformats.org/markup-compatibility/2006" xmlns:aink="http://schemas.microsoft.com/office/drawing/2016/ink" xmlns:am3d="http://schemas.microsoft.com/office/drawing/2017/model3d" xmlns:o="urn:schemas-microsoft-com:office:office" xmlns:oel="http://schemas.microsoft.com/office/2019/extlst" xmlns:r="http://schemas.openxmlformats.org/officeDocument/2006/relationships" xmlns:m="http://schemas.openxmlformats.org/officeDocument/2006/math" xmlns:v="urn:schemas-microsoft-com:vml" xmlns:wp14="http://schemas.microsoft.com/office/word/2010/wordprocessingDrawing" xmlns:wp="http://schemas.openxmlformats.org/drawingml/2006/wordprocessingDrawing" xmlns:w10="urn:schemas-microsoft-com:office:word" xmlns:w="http://schemas.openxmlformats.org/wordprocessingml/2006/main" xmlns:w14="http://schemas.microsoft.com/office/word/2010/wordml" xmlns:w15="http://schemas.microsoft.com/office/word/2012/wordml" xmlns:w16cex="http://schemas.microsoft.com/office/word/2018/wordml/cex" xmlns:w16cid="http://schemas.microsoft.com/office/word/2016/wordml/cid" xmlns:w16="http://schemas.microsoft.com/office/word/2018/wordml" xmlns:w16du="http://schemas.microsoft.com/office/word/2023/wordml/word16du" xmlns:w16sdtdh="http://schemas.microsoft.com/office/word/2020/wordml/sdtdatahash" xmlns:w16se="http://schemas.microsoft.com/office/word/2015/wordml/symex" xmlns:wpg="http://schemas.microsoft.com/office/word/2010/wordprocessingGroup" xmlns:wpi="http://schemas.microsoft.com/office/word/2010/wordprocessingInk" xmlns:wne="http://schemas.microsoft.com/office/word/2006/wordml" xmlns:wps="http://schemas.microsoft.com/office/word/2010/wordprocessingShape" mc:Ignorable="w14 w15 w16se w16cid w16 w16cex w16sdtdh w16du wp14">
+<w:endnotes xmlns:wpc="http://schemas.microsoft.com/office/word/2010/wordprocessingCanvas" xmlns:cx="http://schemas.microsoft.com/office/drawing/2014/chartex" xmlns:cx1="http://schemas.microsoft.com/office/drawing/2015/9/8/chartex" xmlns:cx2="http://schemas.microsoft.com/office/drawing/2015/10/21/chartex" xmlns:cx3="http://schemas.microsoft.com/office/drawing/2016/5/9/chartex" xmlns:cx4="http://schemas.microsoft.com/office/drawing/2016/5/10/chartex" xmlns:cx5="http://schemas.microsoft.com/office/drawing/2016/5/11/chartex" xmlns:cx6="http://schemas.microsoft.com/office/drawing/2016/5/12/chartex" xmlns:cx7="http://schemas.microsoft.com/office/drawing/2016/5/13/chartex" xmlns:cx8="http://schemas.microsoft.com/office/drawing/2016/5/14/chartex" xmlns:mc="http://schemas.openxmlformats.org/markup-compatibility/2006" xmlns:aink="http://schemas.microsoft.com/office/drawing/2016/ink" xmlns:am3d="http://schemas.microsoft.com/office/drawing/2017/model3d" xmlns:o="urn:schemas-microsoft-com:office:office" xmlns:oel="http://schemas.microsoft.com/office/2019/extlst" xmlns:r="http://schemas.openxmlformats.org/officeDocument/2006/relationships" xmlns:m="http://schemas.openxmlformats.org/officeDocument/2006/math" xmlns:v="urn:schemas-microsoft-com:vml" xmlns:wp14="http://schemas.microsoft.com/office/word/2010/wordprocessingDrawing" xmlns:wp="http://schemas.openxmlformats.org/drawingml/2006/wordprocessingDrawing" xmlns:w10="urn:schemas-microsoft-com:office:word" xmlns:w="http://schemas.openxmlformats.org/wordprocessingml/2006/main" xmlns:w14="http://schemas.microsoft.com/office/word/2010/wordml" xmlns:w15="http://schemas.microsoft.com/office/word/2012/wordml" xmlns:w16cex="http://schemas.microsoft.com/office/word/2018/wordml/cex" xmlns:w16cid="http://schemas.microsoft.com/office/word/2016/wordml/cid" xmlns:w16="http://schemas.microsoft.com/office/word/2018/wordml" xmlns:w16du="http://schemas.microsoft.com/office/word/2023/wordml/word16du" xmlns:w16sdtdh="http://schemas.microsoft.com/office/word/2020/wordml/sdtdatahash" xmlns:w16sdtfl="http://schemas.microsoft.com/office/word/2024/wordml/sdtformatlock" xmlns:w16se="http://schemas.microsoft.com/office/word/2015/wordml/symex" xmlns:wpg="http://schemas.microsoft.com/office/word/2010/wordprocessingGroup" xmlns:wpi="http://schemas.microsoft.com/office/word/2010/wordprocessingInk" xmlns:wne="http://schemas.microsoft.com/office/word/2006/wordml" xmlns:wps="http://schemas.microsoft.com/office/word/2010/wordprocessingShape" mc:Ignorable="w14 w15 w16se w16cid w16 w16cex w16sdtdh w16sdtfl w16du wp14">
   <w:endnote w:type="separator" w:id="-1">
     <w:p>
       <w:pPr>
@@ -1345,7 +1907,7 @@
 </file>
 
 <file path=word/footnotes.xml><?xml version="1.0" encoding="utf-8"?>
-<w:footnotes xmlns:wpc="http://schemas.microsoft.com/office/word/2010/wordprocessingCanvas" xmlns:cx="http://schemas.microsoft.com/office/drawing/2014/chartex" xmlns:cx1="http://schemas.microsoft.com/office/drawing/2015/9/8/chartex" xmlns:cx2="http://schemas.microsoft.com/office/drawing/2015/10/21/chartex" xmlns:cx3="http://schemas.microsoft.com/office/drawing/2016/5/9/chartex" xmlns:cx4="http://schemas.microsoft.com/office/drawing/2016/5/10/chartex" xmlns:cx5="http://schemas.microsoft.com/office/drawing/2016/5/11/chartex" xmlns:cx6="http://schemas.microsoft.com/office/drawing/2016/5/12/chartex" xmlns:cx7="http://schemas.microsoft.com/office/drawing/2016/5/13/chartex" xmlns:cx8="http://schemas.microsoft.com/office/drawing/2016/5/14/chartex" xmlns:mc="http://schemas.openxmlformats.org/markup-compatibility/2006" xmlns:aink="http://schemas.microsoft.com/office/drawing/2016/ink" xmlns:am3d="http://schemas.microsoft.com/office/drawing/2017/model3d" xmlns:o="urn:schemas-microsoft-com:office:office" xmlns:oel="http://schemas.microsoft.com/office/2019/extlst" xmlns:r="http://schemas.openxmlformats.org/officeDocument/2006/relationships" xmlns:m="http://schemas.openxmlformats.org/officeDocument/2006/math" xmlns:v="urn:schemas-microsoft-com:vml" xmlns:wp14="http://schemas.microsoft.com/office/word/2010/wordprocessingDrawing" xmlns:wp="http://schemas.openxmlformats.org/drawingml/2006/wordprocessingDrawing" xmlns:w10="urn:schemas-microsoft-com:office:word" xmlns:w="http://schemas.openxmlformats.org/wordprocessingml/2006/main" xmlns:w14="http://schemas.microsoft.com/office/word/2010/wordml" xmlns:w15="http://schemas.microsoft.com/office/word/2012/wordml" xmlns:w16cex="http://schemas.microsoft.com/office/word/2018/wordml/cex" xmlns:w16cid="http://schemas.microsoft.com/office/word/2016/wordml/cid" xmlns:w16="http://schemas.microsoft.com/office/word/2018/wordml" xmlns:w16du="http://schemas.microsoft.com/office/word/2023/wordml/word16du" xmlns:w16sdtdh="http://schemas.microsoft.com/office/word/2020/wordml/sdtdatahash" xmlns:w16se="http://schemas.microsoft.com/office/word/2015/wordml/symex" xmlns:wpg="http://schemas.microsoft.com/office/word/2010/wordprocessingGroup" xmlns:wpi="http://schemas.microsoft.com/office/word/2010/wordprocessingInk" xmlns:wne="http://schemas.microsoft.com/office/word/2006/wordml" xmlns:wps="http://schemas.microsoft.com/office/word/2010/wordprocessingShape" mc:Ignorable="w14 w15 w16se w16cid w16 w16cex w16sdtdh w16du wp14">
+<w:footnotes xmlns:wpc="http://schemas.microsoft.com/office/word/2010/wordprocessingCanvas" xmlns:cx="http://schemas.microsoft.com/office/drawing/2014/chartex" xmlns:cx1="http://schemas.microsoft.com/office/drawing/2015/9/8/chartex" xmlns:cx2="http://schemas.microsoft.com/office/drawing/2015/10/21/chartex" xmlns:cx3="http://schemas.microsoft.com/office/drawing/2016/5/9/chartex" xmlns:cx4="http://schemas.microsoft.com/office/drawing/2016/5/10/chartex" xmlns:cx5="http://schemas.microsoft.com/office/drawing/2016/5/11/chartex" xmlns:cx6="http://schemas.microsoft.com/office/drawing/2016/5/12/chartex" xmlns:cx7="http://schemas.microsoft.com/office/drawing/2016/5/13/chartex" xmlns:cx8="http://schemas.microsoft.com/office/drawing/2016/5/14/chartex" xmlns:mc="http://schemas.openxmlformats.org/markup-compatibility/2006" xmlns:aink="http://schemas.microsoft.com/office/drawing/2016/ink" xmlns:am3d="http://schemas.microsoft.com/office/drawing/2017/model3d" xmlns:o="urn:schemas-microsoft-com:office:office" xmlns:oel="http://schemas.microsoft.com/office/2019/extlst" xmlns:r="http://schemas.openxmlformats.org/officeDocument/2006/relationships" xmlns:m="http://schemas.openxmlformats.org/officeDocument/2006/math" xmlns:v="urn:schemas-microsoft-com:vml" xmlns:wp14="http://schemas.microsoft.com/office/word/2010/wordprocessingDrawing" xmlns:wp="http://schemas.openxmlformats.org/drawingml/2006/wordprocessingDrawing" xmlns:w10="urn:schemas-microsoft-com:office:word" xmlns:w="http://schemas.openxmlformats.org/wordprocessingml/2006/main" xmlns:w14="http://schemas.microsoft.com/office/word/2010/wordml" xmlns:w15="http://schemas.microsoft.com/office/word/2012/wordml" xmlns:w16cex="http://schemas.microsoft.com/office/word/2018/wordml/cex" xmlns:w16cid="http://schemas.microsoft.com/office/word/2016/wordml/cid" xmlns:w16="http://schemas.microsoft.com/office/word/2018/wordml" xmlns:w16du="http://schemas.microsoft.com/office/word/2023/wordml/word16du" xmlns:w16sdtdh="http://schemas.microsoft.com/office/word/2020/wordml/sdtdatahash" xmlns:w16sdtfl="http://schemas.microsoft.com/office/word/2024/wordml/sdtformatlock" xmlns:w16se="http://schemas.microsoft.com/office/word/2015/wordml/symex" xmlns:wpg="http://schemas.microsoft.com/office/word/2010/wordprocessingGroup" xmlns:wpi="http://schemas.microsoft.com/office/word/2010/wordprocessingInk" xmlns:wne="http://schemas.microsoft.com/office/word/2006/wordml" xmlns:wps="http://schemas.microsoft.com/office/word/2010/wordprocessingShape" mc:Ignorable="w14 w15 w16se w16cid w16 w16cex w16sdtdh w16sdtfl w16du wp14">
   <w:footnote w:type="separator" w:id="-1">
     <w:p>
       <w:pPr>
@@ -1394,7 +1956,7 @@
 </file>
 
 <file path=word/numbering.xml><?xml version="1.0" encoding="utf-8"?>
-<w:numbering xmlns:wpc="http://schemas.microsoft.com/office/word/2010/wordprocessingCanvas" xmlns:cx="http://schemas.microsoft.com/office/drawing/2014/chartex" xmlns:cx1="http://schemas.microsoft.com/office/drawing/2015/9/8/chartex" xmlns:cx2="http://schemas.microsoft.com/office/drawing/2015/10/21/chartex" xmlns:cx3="http://schemas.microsoft.com/office/drawing/2016/5/9/chartex" xmlns:cx4="http://schemas.microsoft.com/office/drawing/2016/5/10/chartex" xmlns:cx5="http://schemas.microsoft.com/office/drawing/2016/5/11/chartex" xmlns:cx6="http://schemas.microsoft.com/office/drawing/2016/5/12/chartex" xmlns:cx7="http://schemas.microsoft.com/office/drawing/2016/5/13/chartex" xmlns:cx8="http://schemas.microsoft.com/office/drawing/2016/5/14/chartex" xmlns:mc="http://schemas.openxmlformats.org/markup-compatibility/2006" xmlns:aink="http://schemas.microsoft.com/office/drawing/2016/ink" xmlns:am3d="http://schemas.microsoft.com/office/drawing/2017/model3d" xmlns:o="urn:schemas-microsoft-com:office:office" xmlns:oel="http://schemas.microsoft.com/office/2019/extlst" xmlns:r="http://schemas.openxmlformats.org/officeDocument/2006/relationships" xmlns:m="http://schemas.openxmlformats.org/officeDocument/2006/math" xmlns:v="urn:schemas-microsoft-com:vml" xmlns:wp14="http://schemas.microsoft.com/office/word/2010/wordprocessingDrawing" xmlns:wp="http://schemas.openxmlformats.org/drawingml/2006/wordprocessingDrawing" xmlns:w10="urn:schemas-microsoft-com:office:word" xmlns:w="http://schemas.openxmlformats.org/wordprocessingml/2006/main" xmlns:w14="http://schemas.microsoft.com/office/word/2010/wordml" xmlns:w15="http://schemas.microsoft.com/office/word/2012/wordml" xmlns:w16cex="http://schemas.microsoft.com/office/word/2018/wordml/cex" xmlns:w16cid="http://schemas.microsoft.com/office/word/2016/wordml/cid" xmlns:w16="http://schemas.microsoft.com/office/word/2018/wordml" xmlns:w16du="http://schemas.microsoft.com/office/word/2023/wordml/word16du" xmlns:w16sdtdh="http://schemas.microsoft.com/office/word/2020/wordml/sdtdatahash" xmlns:w16se="http://schemas.microsoft.com/office/word/2015/wordml/symex" xmlns:wpg="http://schemas.microsoft.com/office/word/2010/wordprocessingGroup" xmlns:wpi="http://schemas.microsoft.com/office/word/2010/wordprocessingInk" xmlns:wne="http://schemas.microsoft.com/office/word/2006/wordml" xmlns:wps="http://schemas.microsoft.com/office/word/2010/wordprocessingShape" mc:Ignorable="w14 w15 w16se w16cid w16 w16cex w16sdtdh w16du wp14">
+<w:numbering xmlns:wpc="http://schemas.microsoft.com/office/word/2010/wordprocessingCanvas" xmlns:cx="http://schemas.microsoft.com/office/drawing/2014/chartex" xmlns:cx1="http://schemas.microsoft.com/office/drawing/2015/9/8/chartex" xmlns:cx2="http://schemas.microsoft.com/office/drawing/2015/10/21/chartex" xmlns:cx3="http://schemas.microsoft.com/office/drawing/2016/5/9/chartex" xmlns:cx4="http://schemas.microsoft.com/office/drawing/2016/5/10/chartex" xmlns:cx5="http://schemas.microsoft.com/office/drawing/2016/5/11/chartex" xmlns:cx6="http://schemas.microsoft.com/office/drawing/2016/5/12/chartex" xmlns:cx7="http://schemas.microsoft.com/office/drawing/2016/5/13/chartex" xmlns:cx8="http://schemas.microsoft.com/office/drawing/2016/5/14/chartex" xmlns:mc="http://schemas.openxmlformats.org/markup-compatibility/2006" xmlns:aink="http://schemas.microsoft.com/office/drawing/2016/ink" xmlns:am3d="http://schemas.microsoft.com/office/drawing/2017/model3d" xmlns:o="urn:schemas-microsoft-com:office:office" xmlns:oel="http://schemas.microsoft.com/office/2019/extlst" xmlns:r="http://schemas.openxmlformats.org/officeDocument/2006/relationships" xmlns:m="http://schemas.openxmlformats.org/officeDocument/2006/math" xmlns:v="urn:schemas-microsoft-com:vml" xmlns:wp14="http://schemas.microsoft.com/office/word/2010/wordprocessingDrawing" xmlns:wp="http://schemas.openxmlformats.org/drawingml/2006/wordprocessingDrawing" xmlns:w10="urn:schemas-microsoft-com:office:word" xmlns:w="http://schemas.openxmlformats.org/wordprocessingml/2006/main" xmlns:w14="http://schemas.microsoft.com/office/word/2010/wordml" xmlns:w15="http://schemas.microsoft.com/office/word/2012/wordml" xmlns:w16cex="http://schemas.microsoft.com/office/word/2018/wordml/cex" xmlns:w16cid="http://schemas.microsoft.com/office/word/2016/wordml/cid" xmlns:w16="http://schemas.microsoft.com/office/word/2018/wordml" xmlns:w16du="http://schemas.microsoft.com/office/word/2023/wordml/word16du" xmlns:w16sdtdh="http://schemas.microsoft.com/office/word/2020/wordml/sdtdatahash" xmlns:w16sdtfl="http://schemas.microsoft.com/office/word/2024/wordml/sdtformatlock" xmlns:w16se="http://schemas.microsoft.com/office/word/2015/wordml/symex" xmlns:wpg="http://schemas.microsoft.com/office/word/2010/wordprocessingGroup" xmlns:wpi="http://schemas.microsoft.com/office/word/2010/wordprocessingInk" xmlns:wne="http://schemas.microsoft.com/office/word/2006/wordml" xmlns:wps="http://schemas.microsoft.com/office/word/2010/wordprocessingShape" mc:Ignorable="w14 w15 w16se w16cid w16 w16cex w16sdtdh w16sdtfl w16du wp14">
   <w:abstractNum w:abstractNumId="0" w15:restartNumberingAfterBreak="0">
     <w:nsid w:val="00000001"/>
     <w:multiLevelType w:val="hybridMultilevel"/>
@@ -1449,14 +2011,129 @@
       <w:lvlJc w:val="left"/>
     </w:lvl>
   </w:abstractNum>
+  <w:abstractNum w:abstractNumId="1" w15:restartNumberingAfterBreak="0">
+    <w:nsid w:val="77571E82"/>
+    <w:multiLevelType w:val="hybridMultilevel"/>
+    <w:tmpl w:val="0194E794"/>
+    <w:lvl w:ilvl="0" w:tplc="5B9E139E">
+      <w:numFmt w:val="bullet"/>
+      <w:lvlText w:val="-"/>
+      <w:lvlJc w:val="left"/>
+      <w:pPr>
+        <w:ind w:left="720" w:hanging="360"/>
+      </w:pPr>
+      <w:rPr>
+        <w:rFonts w:ascii="Aptos" w:eastAsiaTheme="minorEastAsia" w:hAnsi="Aptos" w:cstheme="minorBidi" w:hint="default"/>
+      </w:rPr>
+    </w:lvl>
+    <w:lvl w:ilvl="1" w:tplc="04070003" w:tentative="1">
+      <w:start w:val="1"/>
+      <w:numFmt w:val="bullet"/>
+      <w:lvlText w:val="o"/>
+      <w:lvlJc w:val="left"/>
+      <w:pPr>
+        <w:ind w:left="1440" w:hanging="360"/>
+      </w:pPr>
+      <w:rPr>
+        <w:rFonts w:ascii="Courier New" w:hAnsi="Courier New" w:hint="default"/>
+      </w:rPr>
+    </w:lvl>
+    <w:lvl w:ilvl="2" w:tplc="04070005" w:tentative="1">
+      <w:start w:val="1"/>
+      <w:numFmt w:val="bullet"/>
+      <w:lvlText w:val=""/>
+      <w:lvlJc w:val="left"/>
+      <w:pPr>
+        <w:ind w:left="2160" w:hanging="360"/>
+      </w:pPr>
+      <w:rPr>
+        <w:rFonts w:ascii="Wingdings" w:hAnsi="Wingdings" w:hint="default"/>
+      </w:rPr>
+    </w:lvl>
+    <w:lvl w:ilvl="3" w:tplc="04070001" w:tentative="1">
+      <w:start w:val="1"/>
+      <w:numFmt w:val="bullet"/>
+      <w:lvlText w:val=""/>
+      <w:lvlJc w:val="left"/>
+      <w:pPr>
+        <w:ind w:left="2880" w:hanging="360"/>
+      </w:pPr>
+      <w:rPr>
+        <w:rFonts w:ascii="Symbol" w:hAnsi="Symbol" w:hint="default"/>
+      </w:rPr>
+    </w:lvl>
+    <w:lvl w:ilvl="4" w:tplc="04070003" w:tentative="1">
+      <w:start w:val="1"/>
+      <w:numFmt w:val="bullet"/>
+      <w:lvlText w:val="o"/>
+      <w:lvlJc w:val="left"/>
+      <w:pPr>
+        <w:ind w:left="3600" w:hanging="360"/>
+      </w:pPr>
+      <w:rPr>
+        <w:rFonts w:ascii="Courier New" w:hAnsi="Courier New" w:hint="default"/>
+      </w:rPr>
+    </w:lvl>
+    <w:lvl w:ilvl="5" w:tplc="04070005" w:tentative="1">
+      <w:start w:val="1"/>
+      <w:numFmt w:val="bullet"/>
+      <w:lvlText w:val=""/>
+      <w:lvlJc w:val="left"/>
+      <w:pPr>
+        <w:ind w:left="4320" w:hanging="360"/>
+      </w:pPr>
+      <w:rPr>
+        <w:rFonts w:ascii="Wingdings" w:hAnsi="Wingdings" w:hint="default"/>
+      </w:rPr>
+    </w:lvl>
+    <w:lvl w:ilvl="6" w:tplc="04070001" w:tentative="1">
+      <w:start w:val="1"/>
+      <w:numFmt w:val="bullet"/>
+      <w:lvlText w:val=""/>
+      <w:lvlJc w:val="left"/>
+      <w:pPr>
+        <w:ind w:left="5040" w:hanging="360"/>
+      </w:pPr>
+      <w:rPr>
+        <w:rFonts w:ascii="Symbol" w:hAnsi="Symbol" w:hint="default"/>
+      </w:rPr>
+    </w:lvl>
+    <w:lvl w:ilvl="7" w:tplc="04070003" w:tentative="1">
+      <w:start w:val="1"/>
+      <w:numFmt w:val="bullet"/>
+      <w:lvlText w:val="o"/>
+      <w:lvlJc w:val="left"/>
+      <w:pPr>
+        <w:ind w:left="5760" w:hanging="360"/>
+      </w:pPr>
+      <w:rPr>
+        <w:rFonts w:ascii="Courier New" w:hAnsi="Courier New" w:hint="default"/>
+      </w:rPr>
+    </w:lvl>
+    <w:lvl w:ilvl="8" w:tplc="04070005" w:tentative="1">
+      <w:start w:val="1"/>
+      <w:numFmt w:val="bullet"/>
+      <w:lvlText w:val=""/>
+      <w:lvlJc w:val="left"/>
+      <w:pPr>
+        <w:ind w:left="6480" w:hanging="360"/>
+      </w:pPr>
+      <w:rPr>
+        <w:rFonts w:ascii="Wingdings" w:hAnsi="Wingdings" w:hint="default"/>
+      </w:rPr>
+    </w:lvl>
+  </w:abstractNum>
   <w:num w:numId="1" w16cid:durableId="2121098521">
     <w:abstractNumId w:val="0"/>
+  </w:num>
+  <w:num w:numId="2" w16cid:durableId="1883132270">
+    <w:abstractNumId w:val="1"/>
   </w:num>
 </w:numbering>
 </file>
 
 <file path=word/styles.xml><?xml version="1.0" encoding="utf-8"?>
-<w:styles xmlns:mc="http://schemas.openxmlformats.org/markup-compatibility/2006" xmlns:r="http://schemas.openxmlformats.org/officeDocument/2006/relationships" xmlns:w="http://schemas.openxmlformats.org/wordprocessingml/2006/main" xmlns:w14="http://schemas.microsoft.com/office/word/2010/wordml" xmlns:w15="http://schemas.microsoft.com/office/word/2012/wordml" xmlns:w16cex="http://schemas.microsoft.com/office/word/2018/wordml/cex" xmlns:w16cid="http://schemas.microsoft.com/office/word/2016/wordml/cid" xmlns:w16="http://schemas.microsoft.com/office/word/2018/wordml" xmlns:w16du="http://schemas.microsoft.com/office/word/2023/wordml/word16du" xmlns:w16sdtdh="http://schemas.microsoft.com/office/word/2020/wordml/sdtdatahash" xmlns:w16se="http://schemas.microsoft.com/office/word/2015/wordml/symex" mc:Ignorable="w14 w15 w16se w16cid w16 w16cex w16sdtdh w16du">
+<w:styles xmlns:mc="http://schemas.openxmlformats.org/markup-compatibility/2006" xmlns:r="http://schemas.openxmlformats.org/officeDocument/2006/relationships" xmlns:w="http://schemas.openxmlformats.org/wordprocessingml/2006/main" xmlns:w14="http://schemas.microsoft.com/office/word/2010/wordml" xmlns:w15="http://schemas.microsoft.com/office/word/2012/wordml" xmlns:w16cex="http://schemas.microsoft.com/office/word/2018/wordml/cex" xmlns:w16cid="http://schemas.microsoft.com/office/word/2016/wordml/cid" xmlns:w16="http://schemas.microsoft.com/office/word/2018/wordml" xmlns:w16du="http://schemas.microsoft.com/office/word/2023/wordml/word16du" xmlns:w16sdtdh="http://schemas.microsoft.com/office/word/2020/wordml/sdtdatahash" xmlns:w16sdtfl="http://schemas.microsoft.com/office/word/2024/wordml/sdtformatlock" xmlns:w16se="http://schemas.microsoft.com/office/word/2015/wordml/symex" mc:Ignorable="w14 w15 w16se w16cid w16 w16cex w16sdtdh w16sdtfl w16du">
   <w:docDefaults>
     <w:rPrDefault>
       <w:rPr>
@@ -2430,6 +3107,30 @@
       <w:vertAlign w:val="superscript"/>
     </w:rPr>
   </w:style>
+  <w:style w:type="character" w:styleId="Hyperlink">
+    <w:name w:val="Hyperlink"/>
+    <w:basedOn w:val="Absatz-Standardschriftart"/>
+    <w:uiPriority w:val="99"/>
+    <w:semiHidden/>
+    <w:unhideWhenUsed/>
+    <w:rsid w:val="007B0BDB"/>
+    <w:rPr>
+      <w:color w:val="0000FF"/>
+      <w:u w:val="single"/>
+    </w:rPr>
+  </w:style>
+  <w:style w:type="character" w:styleId="BesuchterLink">
+    <w:name w:val="FollowedHyperlink"/>
+    <w:basedOn w:val="Absatz-Standardschriftart"/>
+    <w:uiPriority w:val="99"/>
+    <w:semiHidden/>
+    <w:unhideWhenUsed/>
+    <w:rsid w:val="00654D37"/>
+    <w:rPr>
+      <w:color w:val="96607D" w:themeColor="followedHyperlink"/>
+      <w:u w:val="single"/>
+    </w:rPr>
+  </w:style>
 </w:styles>
 </file>
 

</xml_diff>

<commit_message>
presentaiton ready for friday
</commit_message>
<xml_diff>
--- a/SQF_Paper_overview.docx
+++ b/SQF_Paper_overview.docx
@@ -9,16 +9,16 @@
         <w:tblLook w:val="04A0" w:firstRow="1" w:lastRow="0" w:firstColumn="1" w:lastColumn="0" w:noHBand="0" w:noVBand="1"/>
       </w:tblPr>
       <w:tblGrid>
-        <w:gridCol w:w="1812"/>
-        <w:gridCol w:w="1812"/>
-        <w:gridCol w:w="3034"/>
-        <w:gridCol w:w="3402"/>
-        <w:gridCol w:w="4252"/>
+        <w:gridCol w:w="1793"/>
+        <w:gridCol w:w="2738"/>
+        <w:gridCol w:w="2386"/>
+        <w:gridCol w:w="3568"/>
+        <w:gridCol w:w="3827"/>
       </w:tblGrid>
       <w:tr>
         <w:tc>
           <w:tcPr>
-            <w:tcW w:w="1812" w:type="dxa"/>
+            <w:tcW w:w="1793" w:type="dxa"/>
           </w:tcPr>
           <w:p>
             <w:r>
@@ -28,23 +28,40 @@
         </w:tc>
         <w:tc>
           <w:tcPr>
-            <w:tcW w:w="1812" w:type="dxa"/>
-          </w:tcPr>
-          <w:p>
-            <w:r>
-              <w:t>1</w:t>
-            </w:r>
-          </w:p>
-        </w:tc>
-        <w:tc>
-          <w:tcPr>
-            <w:tcW w:w="3034" w:type="dxa"/>
-          </w:tcPr>
-          <w:p/>
-        </w:tc>
-        <w:tc>
-          <w:tcPr>
-            <w:tcW w:w="3402" w:type="dxa"/>
+            <w:tcW w:w="2738" w:type="dxa"/>
+          </w:tcPr>
+          <w:p>
+            <w:r>
+              <w:t xml:space="preserve">Key </w:t>
+            </w:r>
+            <w:proofErr w:type="spellStart"/>
+            <w:r>
+              <w:t>concepts</w:t>
+            </w:r>
+            <w:proofErr w:type="spellEnd"/>
+          </w:p>
+        </w:tc>
+        <w:tc>
+          <w:tcPr>
+            <w:tcW w:w="2386" w:type="dxa"/>
+          </w:tcPr>
+          <w:p>
+            <w:r>
+              <w:t xml:space="preserve">Use </w:t>
+            </w:r>
+            <w:proofErr w:type="spellStart"/>
+            <w:r>
+              <w:t>of</w:t>
+            </w:r>
+            <w:proofErr w:type="spellEnd"/>
+            <w:r>
+              <w:t xml:space="preserve"> SQF</w:t>
+            </w:r>
+          </w:p>
+        </w:tc>
+        <w:tc>
+          <w:tcPr>
+            <w:tcW w:w="3568" w:type="dxa"/>
           </w:tcPr>
           <w:p>
             <w:pPr>
@@ -74,25 +91,19 @@
         </w:tc>
         <w:tc>
           <w:tcPr>
-            <w:tcW w:w="4252" w:type="dxa"/>
-          </w:tcPr>
-          <w:p>
-            <w:pPr>
-              <w:rPr>
-                <w:lang w:val="en-US"/>
-              </w:rPr>
-            </w:pPr>
-            <w:r>
-              <w:rPr>
-                <w:lang w:val="en-US"/>
-              </w:rPr>
-              <w:t xml:space="preserve">Methods </w:t>
-            </w:r>
-            <w:r>
-              <w:rPr>
-                <w:lang w:val="en-US"/>
-              </w:rPr>
-              <w:t>and concepts</w:t>
+            <w:tcW w:w="3827" w:type="dxa"/>
+          </w:tcPr>
+          <w:p>
+            <w:pPr>
+              <w:rPr>
+                <w:lang w:val="en-US"/>
+              </w:rPr>
+            </w:pPr>
+            <w:r>
+              <w:rPr>
+                <w:lang w:val="en-US"/>
+              </w:rPr>
+              <w:t>Methods</w:t>
             </w:r>
           </w:p>
         </w:tc>
@@ -100,7 +111,7 @@
       <w:tr>
         <w:tc>
           <w:tcPr>
-            <w:tcW w:w="1812" w:type="dxa"/>
+            <w:tcW w:w="1793" w:type="dxa"/>
           </w:tcPr>
           <w:p>
             <w:proofErr w:type="spellStart"/>
@@ -138,7 +149,7 @@
         </w:tc>
         <w:tc>
           <w:tcPr>
-            <w:tcW w:w="1812" w:type="dxa"/>
+            <w:tcW w:w="2738" w:type="dxa"/>
           </w:tcPr>
           <w:p>
             <w:pPr>
@@ -195,7 +206,7 @@
         </w:tc>
         <w:tc>
           <w:tcPr>
-            <w:tcW w:w="3034" w:type="dxa"/>
+            <w:tcW w:w="2386" w:type="dxa"/>
           </w:tcPr>
           <w:p>
             <w:pPr>
@@ -213,19 +224,19 @@
         </w:tc>
         <w:tc>
           <w:tcPr>
-            <w:tcW w:w="3402" w:type="dxa"/>
-          </w:tcPr>
-          <w:p>
-            <w:pPr>
-              <w:rPr>
-                <w:lang w:val="en-US"/>
-              </w:rPr>
-            </w:pPr>
-          </w:p>
-        </w:tc>
-        <w:tc>
-          <w:tcPr>
-            <w:tcW w:w="4252" w:type="dxa"/>
+            <w:tcW w:w="3568" w:type="dxa"/>
+          </w:tcPr>
+          <w:p>
+            <w:pPr>
+              <w:rPr>
+                <w:lang w:val="en-US"/>
+              </w:rPr>
+            </w:pPr>
+          </w:p>
+        </w:tc>
+        <w:tc>
+          <w:tcPr>
+            <w:tcW w:w="3827" w:type="dxa"/>
           </w:tcPr>
           <w:p>
             <w:pPr>
@@ -239,7 +250,7 @@
       <w:tr>
         <w:tc>
           <w:tcPr>
-            <w:tcW w:w="1812" w:type="dxa"/>
+            <w:tcW w:w="1793" w:type="dxa"/>
           </w:tcPr>
           <w:p>
             <w:r>
@@ -259,279 +270,8 @@
         </w:tc>
         <w:tc>
           <w:tcPr>
-            <w:tcW w:w="1812" w:type="dxa"/>
-          </w:tcPr>
-          <w:p>
-            <w:pPr>
-              <w:rPr>
-                <w:lang w:val="en-US"/>
-              </w:rPr>
-            </w:pPr>
-            <w:r>
-              <w:rPr>
-                <w:rFonts w:ascii="AppleSystemUIFont" w:hAnsi="AppleSystemUIFont" w:cs="AppleSystemUIFont"/>
-                <w:kern w:val="0"/>
-                <w:sz w:val="26"/>
-                <w:szCs w:val="26"/>
-                <w:lang w:val="en-US"/>
-              </w:rPr>
-              <w:t>Non-representative sample, the difference between train and target pop</w:t>
-            </w:r>
-          </w:p>
-        </w:tc>
-        <w:tc>
-          <w:tcPr>
-            <w:tcW w:w="3034" w:type="dxa"/>
-          </w:tcPr>
-          <w:p>
-            <w:pPr>
-              <w:rPr>
-                <w:lang w:val="en-US"/>
-              </w:rPr>
-            </w:pPr>
-            <w:r>
-              <w:rPr>
-                <w:lang w:val="en-US"/>
-              </w:rPr>
-              <w:t>Model: Logistic regression</w:t>
-            </w:r>
-          </w:p>
-          <w:p>
-            <w:pPr>
-              <w:rPr>
-                <w:lang w:val="en-US"/>
-              </w:rPr>
-            </w:pPr>
-            <w:r>
-              <w:rPr>
-                <w:lang w:val="en-US"/>
-              </w:rPr>
-              <w:t>Target: criminal possession of weapon</w:t>
-            </w:r>
-          </w:p>
-          <w:p>
-            <w:pPr>
-              <w:rPr>
-                <w:lang w:val="en-US"/>
-              </w:rPr>
-            </w:pPr>
-            <w:r>
-              <w:rPr>
-                <w:lang w:val="en-US"/>
-              </w:rPr>
-              <w:t>Train pop: SQF</w:t>
-            </w:r>
-          </w:p>
-          <w:p>
-            <w:pPr>
-              <w:rPr>
-                <w:lang w:val="en-US"/>
-              </w:rPr>
-            </w:pPr>
-            <w:r>
-              <w:rPr>
-                <w:lang w:val="en-US"/>
-              </w:rPr>
-              <w:t>Target pop: whole NYC pop</w:t>
-            </w:r>
-          </w:p>
-          <w:p>
-            <w:pPr>
-              <w:rPr>
-                <w:lang w:val="en-US"/>
-              </w:rPr>
-            </w:pPr>
-            <w:r>
-              <w:rPr>
-                <w:lang w:val="en-US"/>
-              </w:rPr>
-              <w:t>PA: race</w:t>
-            </w:r>
-          </w:p>
-        </w:tc>
-        <w:tc>
-          <w:tcPr>
-            <w:tcW w:w="3402" w:type="dxa"/>
-          </w:tcPr>
-          <w:p>
-            <w:pPr>
-              <w:rPr>
-                <w:lang w:val="en-US"/>
-              </w:rPr>
-            </w:pPr>
-            <w:r>
-              <w:rPr>
-                <w:lang w:val="en-US"/>
-              </w:rPr>
-              <w:t xml:space="preserve">The paper argues that even when machine learning models are adjusted to meet fairness criteria like Equal Opportunity or Equalized Odds, residual unfairness can persist due to inherent biases in the training data. This residual unfairness leads to inequity of opportunity, where certain groups continue to be disadvantaged. Concepts like first-order stochastic dominance and disparate benefit of the doubt illustrate formalize systematic discrimination of certain groups into mathematical propositions. The paper </w:t>
-            </w:r>
-            <w:r>
-              <w:rPr>
-                <w:lang w:val="en-US"/>
-              </w:rPr>
-              <w:lastRenderedPageBreak/>
-              <w:t>emphasizes that addressing fairness at the algorithmic level is insufficient if the underlying data is prejudiced; systemic biases in the data must also be tackled to achieve true fairness.</w:t>
-            </w:r>
-          </w:p>
-        </w:tc>
-        <w:tc>
-          <w:tcPr>
-            <w:tcW w:w="4252" w:type="dxa"/>
-          </w:tcPr>
-          <w:p>
-            <w:pPr>
-              <w:rPr>
-                <w:lang w:val="en-US"/>
-              </w:rPr>
-            </w:pPr>
-            <w:r>
-              <w:rPr>
-                <w:lang w:val="en-US"/>
-              </w:rPr>
-              <w:lastRenderedPageBreak/>
-              <w:t>Fairness methods: post-processing strategy that outputs group specific thresholds that guarantee equal opportunity or equalized odds between groups (in the training population)</w:t>
-            </w:r>
-          </w:p>
-          <w:p>
-            <w:pPr>
-              <w:rPr>
-                <w:lang w:val="en-US"/>
-              </w:rPr>
-            </w:pPr>
-          </w:p>
-          <w:p>
-            <w:pPr>
-              <w:rPr>
-                <w:lang w:val="en-US"/>
-              </w:rPr>
-            </w:pPr>
-            <w:r>
-              <w:rPr>
-                <w:lang w:val="en-US"/>
-              </w:rPr>
-              <w:t>Simulation method: they need to simulate target population that resembles whole NYC population and do this by using their own weighing technique (inspired by propensity score matching)</w:t>
-            </w:r>
-          </w:p>
-          <w:p>
-            <w:pPr>
-              <w:rPr>
-                <w:lang w:val="en-US"/>
-              </w:rPr>
-            </w:pPr>
-          </w:p>
-          <w:p>
-            <w:pPr>
-              <w:rPr>
-                <w:lang w:val="en-US"/>
-              </w:rPr>
-            </w:pPr>
-            <w:r>
-              <w:rPr>
-                <w:lang w:val="en-US"/>
-              </w:rPr>
-              <w:t>I could text the authors and ask for code or data (</w:t>
-            </w:r>
-            <w:r>
-              <w:rPr>
-                <w:rFonts w:ascii="Roboto" w:hAnsi="Roboto"/>
-                <w:color w:val="000000"/>
-                <w:shd w:val="clear" w:color="auto" w:fill="FFFFFF"/>
-                <w:lang w:val="en-US"/>
-              </w:rPr>
-              <w:t>zhoua</w:t>
-            </w:r>
-            <w:r>
-              <w:rPr>
-                <w:rFonts w:ascii="Roboto" w:hAnsi="Roboto"/>
-                <w:color w:val="000000"/>
-                <w:shd w:val="clear" w:color="auto" w:fill="FFFFFF"/>
-                <w:lang w:val="en-US"/>
-              </w:rPr>
-              <w:t>@</w:t>
-            </w:r>
-            <w:r>
-              <w:rPr>
-                <w:rFonts w:ascii="Roboto" w:hAnsi="Roboto"/>
-                <w:color w:val="000000"/>
-                <w:shd w:val="clear" w:color="auto" w:fill="FFFFFF"/>
-                <w:lang w:val="en-US"/>
-              </w:rPr>
-              <w:t>usc.edu</w:t>
-            </w:r>
-            <w:r>
-              <w:rPr>
-                <w:rFonts w:ascii="Roboto" w:hAnsi="Roboto"/>
-                <w:color w:val="000000"/>
-                <w:shd w:val="clear" w:color="auto" w:fill="FFFFFF"/>
-                <w:lang w:val="en-US"/>
-              </w:rPr>
-              <w:t xml:space="preserve">, </w:t>
-            </w:r>
-            <w:hyperlink r:id="rId8" w:tgtFrame="_blank" w:history="1">
-              <w:r>
-                <w:rPr>
-                  <w:rStyle w:val="Hyperlink"/>
-                  <w:rFonts w:ascii="Georgia" w:hAnsi="Georgia"/>
-                  <w:color w:val="921C2F"/>
-                  <w:sz w:val="27"/>
-                  <w:szCs w:val="27"/>
-                  <w:shd w:val="clear" w:color="auto" w:fill="FFFFFF"/>
-                  <w:lang w:val="en-US"/>
-                </w:rPr>
-                <w:t>kallus@corne</w:t>
-              </w:r>
-              <w:r>
-                <w:rPr>
-                  <w:rStyle w:val="Hyperlink"/>
-                  <w:rFonts w:ascii="Georgia" w:hAnsi="Georgia"/>
-                  <w:color w:val="921C2F"/>
-                  <w:sz w:val="27"/>
-                  <w:szCs w:val="27"/>
-                  <w:shd w:val="clear" w:color="auto" w:fill="FFFFFF"/>
-                  <w:lang w:val="en-US"/>
-                </w:rPr>
-                <w:t>l</w:t>
-              </w:r>
-              <w:r>
-                <w:rPr>
-                  <w:rStyle w:val="Hyperlink"/>
-                  <w:rFonts w:ascii="Georgia" w:hAnsi="Georgia"/>
-                  <w:color w:val="921C2F"/>
-                  <w:sz w:val="27"/>
-                  <w:szCs w:val="27"/>
-                  <w:shd w:val="clear" w:color="auto" w:fill="FFFFFF"/>
-                  <w:lang w:val="en-US"/>
-                </w:rPr>
-                <w:t>l.edu</w:t>
-              </w:r>
-            </w:hyperlink>
-            <w:r>
-              <w:rPr>
-                <w:lang w:val="en-US"/>
-              </w:rPr>
-              <w:t>)</w:t>
-            </w:r>
-          </w:p>
-          <w:p>
-            <w:pPr>
-              <w:rPr>
-                <w:lang w:val="en-US"/>
-              </w:rPr>
-            </w:pPr>
-          </w:p>
-          <w:p>
-            <w:pPr>
-              <w:rPr>
-                <w:lang w:val="en-US"/>
-              </w:rPr>
-            </w:pPr>
-            <w:r>
-              <w:rPr>
-                <w:lang w:val="en-US"/>
-              </w:rPr>
-              <w:t>Key concepts:</w:t>
-            </w:r>
-          </w:p>
+            <w:tcW w:w="2738" w:type="dxa"/>
+          </w:tcPr>
           <w:p>
             <w:pPr>
               <w:pStyle w:val="Listenabsatz"/>
@@ -547,7 +287,6 @@
               <w:rPr>
                 <w:lang w:val="en-US"/>
               </w:rPr>
-              <w:lastRenderedPageBreak/>
               <w:t>Disparate benefit of the doubt (one group gets an advantage over the other by historically repeated better treatment of the group)</w:t>
             </w:r>
           </w:p>
@@ -599,11 +338,6 @@
           </w:p>
           <w:p>
             <w:pPr>
-              <w:pStyle w:val="Listenabsatz"/>
-              <w:numPr>
-                <w:ilvl w:val="0"/>
-                <w:numId w:val="2"/>
-              </w:numPr>
               <w:rPr>
                 <w:lang w:val="en-US"/>
               </w:rPr>
@@ -613,6 +347,257 @@
                 <w:lang w:val="en-US"/>
               </w:rPr>
               <w:t>Stochastic dominance: one group has consistently higher probability scores than the other</w:t>
+            </w:r>
+          </w:p>
+        </w:tc>
+        <w:tc>
+          <w:tcPr>
+            <w:tcW w:w="2386" w:type="dxa"/>
+          </w:tcPr>
+          <w:p>
+            <w:pPr>
+              <w:rPr>
+                <w:lang w:val="en-US"/>
+              </w:rPr>
+            </w:pPr>
+            <w:r>
+              <w:rPr>
+                <w:lang w:val="en-US"/>
+              </w:rPr>
+              <w:t>Model: Logistic regression</w:t>
+            </w:r>
+          </w:p>
+          <w:p>
+            <w:pPr>
+              <w:rPr>
+                <w:lang w:val="en-US"/>
+              </w:rPr>
+            </w:pPr>
+            <w:r>
+              <w:rPr>
+                <w:lang w:val="en-US"/>
+              </w:rPr>
+              <w:t>Target: criminal possession of weapon</w:t>
+            </w:r>
+          </w:p>
+          <w:p>
+            <w:pPr>
+              <w:rPr>
+                <w:lang w:val="en-US"/>
+              </w:rPr>
+            </w:pPr>
+            <w:r>
+              <w:rPr>
+                <w:lang w:val="en-US"/>
+              </w:rPr>
+              <w:t>Train pop: SQF</w:t>
+            </w:r>
+          </w:p>
+          <w:p>
+            <w:pPr>
+              <w:rPr>
+                <w:lang w:val="en-US"/>
+              </w:rPr>
+            </w:pPr>
+            <w:r>
+              <w:rPr>
+                <w:lang w:val="en-US"/>
+              </w:rPr>
+              <w:t>Target pop: whole NYC pop</w:t>
+            </w:r>
+          </w:p>
+          <w:p>
+            <w:pPr>
+              <w:rPr>
+                <w:lang w:val="en-US"/>
+              </w:rPr>
+            </w:pPr>
+            <w:r>
+              <w:rPr>
+                <w:lang w:val="en-US"/>
+              </w:rPr>
+              <w:t>PA: race</w:t>
+            </w:r>
+          </w:p>
+        </w:tc>
+        <w:tc>
+          <w:tcPr>
+            <w:tcW w:w="3568" w:type="dxa"/>
+          </w:tcPr>
+          <w:p>
+            <w:pPr>
+              <w:rPr>
+                <w:lang w:val="en-US"/>
+              </w:rPr>
+            </w:pPr>
+            <w:r>
+              <w:rPr>
+                <w:lang w:val="en-US"/>
+              </w:rPr>
+              <w:t>F</w:t>
+            </w:r>
+            <w:r>
+              <w:rPr>
+                <w:lang w:val="en-US"/>
+              </w:rPr>
+              <w:t xml:space="preserve">airness </w:t>
+            </w:r>
+            <w:r>
+              <w:rPr>
+                <w:lang w:val="en-US"/>
+              </w:rPr>
+              <w:t>interventions on the training data</w:t>
+            </w:r>
+            <w:r>
+              <w:rPr>
+                <w:lang w:val="en-US"/>
+              </w:rPr>
+              <w:t xml:space="preserve"> </w:t>
+            </w:r>
+            <w:proofErr w:type="gramStart"/>
+            <w:r>
+              <w:rPr>
+                <w:lang w:val="en-US"/>
+              </w:rPr>
+              <w:t>(</w:t>
+            </w:r>
+            <w:r>
+              <w:rPr>
+                <w:lang w:val="en-US"/>
+              </w:rPr>
+              <w:t xml:space="preserve"> Equal</w:t>
+            </w:r>
+            <w:proofErr w:type="gramEnd"/>
+            <w:r>
+              <w:rPr>
+                <w:lang w:val="en-US"/>
+              </w:rPr>
+              <w:t xml:space="preserve"> Opportunity or Equalized Odds</w:t>
+            </w:r>
+            <w:r>
+              <w:rPr>
+                <w:lang w:val="en-US"/>
+              </w:rPr>
+              <w:t>)</w:t>
+            </w:r>
+            <w:r>
+              <w:rPr>
+                <w:lang w:val="en-US"/>
+              </w:rPr>
+              <w:t xml:space="preserve">, </w:t>
+            </w:r>
+            <w:r>
+              <w:rPr>
+                <w:lang w:val="en-US"/>
+              </w:rPr>
+              <w:t xml:space="preserve">do not guarantee fairness in the population the </w:t>
+            </w:r>
+            <w:proofErr w:type="spellStart"/>
+            <w:r>
+              <w:rPr>
+                <w:lang w:val="en-US"/>
+              </w:rPr>
+              <w:t>algortihm</w:t>
+            </w:r>
+            <w:proofErr w:type="spellEnd"/>
+            <w:r>
+              <w:rPr>
+                <w:lang w:val="en-US"/>
+              </w:rPr>
+              <w:t xml:space="preserve"> should be used on. This is the case when the training sample is generated via a biased process (censoring) </w:t>
+            </w:r>
+            <w:r>
+              <w:rPr>
+                <w:lang w:val="en-US"/>
+              </w:rPr>
+              <w:sym w:font="Wingdings" w:char="F0E0"/>
+            </w:r>
+            <w:r>
+              <w:rPr>
+                <w:lang w:val="en-US"/>
+              </w:rPr>
+              <w:t xml:space="preserve"> basically: group fairness interventions are not enough if your sample is not representative</w:t>
+            </w:r>
+          </w:p>
+        </w:tc>
+        <w:tc>
+          <w:tcPr>
+            <w:tcW w:w="3827" w:type="dxa"/>
+          </w:tcPr>
+          <w:p>
+            <w:pPr>
+              <w:rPr>
+                <w:lang w:val="en-US"/>
+              </w:rPr>
+            </w:pPr>
+            <w:r>
+              <w:rPr>
+                <w:lang w:val="en-US"/>
+              </w:rPr>
+              <w:t>Fairness methods: post-processing strategy that outputs group specific thresholds that guarantee equal opportunity or equalized odds between groups (in the training population)</w:t>
+            </w:r>
+          </w:p>
+          <w:p>
+            <w:pPr>
+              <w:rPr>
+                <w:lang w:val="en-US"/>
+              </w:rPr>
+            </w:pPr>
+          </w:p>
+          <w:p>
+            <w:pPr>
+              <w:rPr>
+                <w:lang w:val="en-US"/>
+              </w:rPr>
+            </w:pPr>
+            <w:r>
+              <w:rPr>
+                <w:lang w:val="en-US"/>
+              </w:rPr>
+              <w:t>Simulation method: they need to simulate target population that resembles whole NYC population and do this by using their own weighing technique (inspired by propensity score matching)</w:t>
+            </w:r>
+          </w:p>
+          <w:p>
+            <w:pPr>
+              <w:rPr>
+                <w:lang w:val="en-US"/>
+              </w:rPr>
+            </w:pPr>
+          </w:p>
+          <w:p>
+            <w:pPr>
+              <w:rPr>
+                <w:lang w:val="en-US"/>
+              </w:rPr>
+            </w:pPr>
+            <w:r>
+              <w:rPr>
+                <w:lang w:val="en-US"/>
+              </w:rPr>
+              <w:t xml:space="preserve"> (</w:t>
+            </w:r>
+            <w:r>
+              <w:rPr>
+                <w:lang w:val="en-US"/>
+              </w:rPr>
+              <w:t xml:space="preserve">authors: </w:t>
+            </w:r>
+            <w:r>
+              <w:rPr>
+                <w:lang w:val="en-US"/>
+              </w:rPr>
+              <w:t xml:space="preserve">zhoua@usc.edu, </w:t>
+            </w:r>
+            <w:hyperlink r:id="rId8" w:tgtFrame="_blank" w:history="1">
+              <w:r>
+                <w:t>kallus@cornell.edu</w:t>
+              </w:r>
+            </w:hyperlink>
+            <w:r>
+              <w:rPr>
+                <w:lang w:val="en-US"/>
+              </w:rPr>
+              <w:t>)</w:t>
             </w:r>
           </w:p>
         </w:tc>
@@ -620,7 +605,7 @@
       <w:tr>
         <w:tc>
           <w:tcPr>
-            <w:tcW w:w="1812" w:type="dxa"/>
+            <w:tcW w:w="1793" w:type="dxa"/>
           </w:tcPr>
           <w:p>
             <w:pPr>
@@ -638,7 +623,7 @@
         </w:tc>
         <w:tc>
           <w:tcPr>
-            <w:tcW w:w="1812" w:type="dxa"/>
+            <w:tcW w:w="2738" w:type="dxa"/>
           </w:tcPr>
           <w:p>
             <w:pPr>
@@ -680,7 +665,7 @@
         </w:tc>
         <w:tc>
           <w:tcPr>
-            <w:tcW w:w="3034" w:type="dxa"/>
+            <w:tcW w:w="2386" w:type="dxa"/>
           </w:tcPr>
           <w:p>
             <w:pPr>
@@ -720,6 +705,7 @@
               <w:rPr>
                 <w:lang w:val="en-US"/>
               </w:rPr>
+              <w:lastRenderedPageBreak/>
               <w:t>Model: log reg</w:t>
             </w:r>
           </w:p>
@@ -821,131 +807,53 @@
         </w:tc>
         <w:tc>
           <w:tcPr>
-            <w:tcW w:w="3402" w:type="dxa"/>
-          </w:tcPr>
-          <w:p>
-            <w:pPr>
-              <w:rPr>
-                <w:lang w:val="en-US"/>
-              </w:rPr>
-            </w:pPr>
-            <w:r>
-              <w:rPr>
-                <w:lang w:val="en-US"/>
-              </w:rPr>
-              <w:t xml:space="preserve">Bias in does </w:t>
-            </w:r>
-            <w:proofErr w:type="gramStart"/>
-            <w:r>
-              <w:rPr>
-                <w:lang w:val="en-US"/>
-              </w:rPr>
-              <w:t>actually not</w:t>
-            </w:r>
-            <w:proofErr w:type="gramEnd"/>
-            <w:r>
-              <w:rPr>
-                <w:lang w:val="en-US"/>
-              </w:rPr>
-              <w:t xml:space="preserve"> necessarily mean bias out but it depends on a) the data (is it representative?) and b) your task (what is the target, what do you condition on)?</w:t>
-            </w:r>
-          </w:p>
-          <w:p>
-            <w:pPr>
-              <w:rPr>
-                <w:lang w:val="en-US"/>
-              </w:rPr>
-            </w:pPr>
-            <w:r>
-              <w:rPr>
-                <w:lang w:val="en-US"/>
-              </w:rPr>
-              <w:t xml:space="preserve">They basically say that predicting weapon is affected by bias reversal (performing better on </w:t>
-            </w:r>
-            <w:proofErr w:type="spellStart"/>
-            <w:r>
-              <w:rPr>
-                <w:lang w:val="en-US"/>
-              </w:rPr>
-              <w:t>poc</w:t>
-            </w:r>
-            <w:proofErr w:type="spellEnd"/>
-            <w:r>
-              <w:rPr>
-                <w:lang w:val="en-US"/>
-              </w:rPr>
-              <w:t>) while predicting stop is affected by bias inheritance (performing better on white)</w:t>
-            </w:r>
-          </w:p>
-        </w:tc>
-        <w:tc>
-          <w:tcPr>
-            <w:tcW w:w="4252" w:type="dxa"/>
-          </w:tcPr>
-          <w:p>
-            <w:pPr>
-              <w:rPr>
-                <w:lang w:val="en-US"/>
-              </w:rPr>
-            </w:pPr>
-          </w:p>
-          <w:p>
-            <w:pPr>
-              <w:rPr>
-                <w:lang w:val="en-US"/>
-              </w:rPr>
-            </w:pPr>
-            <w:r>
-              <w:rPr>
-                <w:lang w:val="en-US"/>
-              </w:rPr>
-              <w:t>Bias reversal</w:t>
-            </w:r>
-          </w:p>
-          <w:p>
-            <w:pPr>
-              <w:rPr>
-                <w:lang w:val="en-US"/>
-              </w:rPr>
-            </w:pPr>
-            <w:r>
-              <w:rPr>
-                <w:lang w:val="en-US"/>
-              </w:rPr>
-              <w:t>Bias inheritance</w:t>
-            </w:r>
-          </w:p>
-          <w:p>
-            <w:pPr>
-              <w:rPr>
-                <w:lang w:val="en-US"/>
-              </w:rPr>
-            </w:pPr>
-          </w:p>
-          <w:p>
-            <w:pPr>
-              <w:rPr>
-                <w:lang w:val="en-US"/>
-              </w:rPr>
-            </w:pPr>
-            <w:r>
-              <w:rPr>
-                <w:lang w:val="en-US"/>
-              </w:rPr>
-              <w:t>Three different prediction scenarios:</w:t>
-            </w:r>
-          </w:p>
-          <w:p>
-            <w:pPr>
-              <w:rPr>
-                <w:lang w:val="en-US"/>
-              </w:rPr>
-            </w:pPr>
-            <w:r>
-              <w:rPr>
-                <w:lang w:val="en-US"/>
-              </w:rPr>
-              <w:t>Predict possession of a weapon, given you were searched. Predict search. Predict weapon when you were searched.</w:t>
+            <w:tcW w:w="3568" w:type="dxa"/>
+          </w:tcPr>
+          <w:p>
+            <w:pPr>
+              <w:rPr>
+                <w:lang w:val="en-US"/>
+              </w:rPr>
+            </w:pPr>
+            <w:r>
+              <w:rPr>
+                <w:lang w:val="en-US"/>
+              </w:rPr>
+              <w:lastRenderedPageBreak/>
+              <w:t xml:space="preserve">Bias in does not necessarily mean bias out but it depends on a) the data (is it representative?) </w:t>
+            </w:r>
+            <w:r>
+              <w:rPr>
+                <w:lang w:val="en-US"/>
+              </w:rPr>
+              <w:lastRenderedPageBreak/>
+              <w:t>and b) your task (what is the target, what do you condition on)?</w:t>
+            </w:r>
+          </w:p>
+          <w:p>
+            <w:pPr>
+              <w:rPr>
+                <w:lang w:val="en-US"/>
+              </w:rPr>
+            </w:pPr>
+          </w:p>
+        </w:tc>
+        <w:tc>
+          <w:tcPr>
+            <w:tcW w:w="3827" w:type="dxa"/>
+          </w:tcPr>
+          <w:p>
+            <w:pPr>
+              <w:rPr>
+                <w:lang w:val="en-US"/>
+              </w:rPr>
+            </w:pPr>
+            <w:r>
+              <w:rPr>
+                <w:lang w:val="en-US"/>
+              </w:rPr>
+              <w:lastRenderedPageBreak/>
+              <w:t>Simulation study: simulate varying degrees of bias (no exact details on the process used)</w:t>
             </w:r>
           </w:p>
           <w:p>
@@ -967,37 +875,38 @@
       <w:tr>
         <w:tc>
           <w:tcPr>
-            <w:tcW w:w="1812" w:type="dxa"/>
-          </w:tcPr>
-          <w:p>
-            <w:pPr>
-              <w:rPr>
-                <w:lang w:val="en-US"/>
-              </w:rPr>
-            </w:pPr>
-            <w:r>
-              <w:rPr>
-                <w:lang w:val="en-US"/>
-              </w:rPr>
+            <w:tcW w:w="1793" w:type="dxa"/>
+          </w:tcPr>
+          <w:p>
+            <w:pPr>
+              <w:rPr>
+                <w:lang w:val="en-US"/>
+              </w:rPr>
+            </w:pPr>
+            <w:r>
+              <w:rPr>
+                <w:lang w:val="en-US"/>
+              </w:rPr>
+              <w:lastRenderedPageBreak/>
               <w:t>Precinct or Prejudice</w:t>
             </w:r>
           </w:p>
         </w:tc>
         <w:tc>
           <w:tcPr>
-            <w:tcW w:w="1812" w:type="dxa"/>
-          </w:tcPr>
-          <w:p>
-            <w:pPr>
-              <w:rPr>
-                <w:lang w:val="en-US"/>
-              </w:rPr>
-            </w:pPr>
-          </w:p>
-        </w:tc>
-        <w:tc>
-          <w:tcPr>
-            <w:tcW w:w="3034" w:type="dxa"/>
+            <w:tcW w:w="2738" w:type="dxa"/>
+          </w:tcPr>
+          <w:p>
+            <w:pPr>
+              <w:rPr>
+                <w:lang w:val="en-US"/>
+              </w:rPr>
+            </w:pPr>
+          </w:p>
+        </w:tc>
+        <w:tc>
+          <w:tcPr>
+            <w:tcW w:w="2386" w:type="dxa"/>
           </w:tcPr>
           <w:p>
             <w:pPr>
@@ -1041,32 +950,25 @@
         </w:tc>
         <w:tc>
           <w:tcPr>
-            <w:tcW w:w="3402" w:type="dxa"/>
-          </w:tcPr>
-          <w:p>
-            <w:pPr>
-              <w:rPr>
-                <w:lang w:val="en-US"/>
-              </w:rPr>
-            </w:pPr>
-            <w:r>
-              <w:rPr>
-                <w:lang w:val="en-US"/>
-              </w:rPr>
-              <w:t xml:space="preserve">Investigating three million stops over five years, the researchers found that in more than 40% of cases where individuals were suspected of </w:t>
-            </w:r>
-            <w:r>
-              <w:rPr>
-                <w:lang w:val="en-US"/>
-              </w:rPr>
-              <w:lastRenderedPageBreak/>
-              <w:t>criminal possession of a weapon, the likelihood of finding a weapon was less than 1%. They also noted that Black and Hispanic individuals were disproportionately stopped in these low hit rate contexts.</w:t>
-            </w:r>
-          </w:p>
-        </w:tc>
-        <w:tc>
-          <w:tcPr>
-            <w:tcW w:w="4252" w:type="dxa"/>
+            <w:tcW w:w="3568" w:type="dxa"/>
+          </w:tcPr>
+          <w:p>
+            <w:pPr>
+              <w:rPr>
+                <w:lang w:val="en-US"/>
+              </w:rPr>
+            </w:pPr>
+            <w:r>
+              <w:rPr>
+                <w:lang w:val="en-US"/>
+              </w:rPr>
+              <w:t>Investigating three million stops over five years, the researchers found that in more than 40% of cases where individuals were suspected of criminal possession of a weapon, the likelihood of finding a weapon was less than 1%. They also noted that Black and Hispanic individuals were disproportionately stopped in these low hit rate contexts.</w:t>
+            </w:r>
+          </w:p>
+        </w:tc>
+        <w:tc>
+          <w:tcPr>
+            <w:tcW w:w="3827" w:type="dxa"/>
           </w:tcPr>
           <w:p>
             <w:pPr>
@@ -1080,7 +982,7 @@
       <w:tr>
         <w:tc>
           <w:tcPr>
-            <w:tcW w:w="1812" w:type="dxa"/>
+            <w:tcW w:w="1793" w:type="dxa"/>
           </w:tcPr>
           <w:p>
             <w:pPr>
@@ -1099,19 +1001,19 @@
         </w:tc>
         <w:tc>
           <w:tcPr>
-            <w:tcW w:w="1812" w:type="dxa"/>
-          </w:tcPr>
-          <w:p>
-            <w:pPr>
-              <w:rPr>
-                <w:lang w:val="en-US"/>
-              </w:rPr>
-            </w:pPr>
-          </w:p>
-        </w:tc>
-        <w:tc>
-          <w:tcPr>
-            <w:tcW w:w="3034" w:type="dxa"/>
+            <w:tcW w:w="2738" w:type="dxa"/>
+          </w:tcPr>
+          <w:p>
+            <w:pPr>
+              <w:rPr>
+                <w:lang w:val="en-US"/>
+              </w:rPr>
+            </w:pPr>
+          </w:p>
+        </w:tc>
+        <w:tc>
+          <w:tcPr>
+            <w:tcW w:w="2386" w:type="dxa"/>
           </w:tcPr>
           <w:p>
             <w:pPr>
@@ -1155,7 +1057,7 @@
         </w:tc>
         <w:tc>
           <w:tcPr>
-            <w:tcW w:w="3402" w:type="dxa"/>
+            <w:tcW w:w="3568" w:type="dxa"/>
           </w:tcPr>
           <w:p>
             <w:pPr>
@@ -1173,7 +1075,7 @@
         </w:tc>
         <w:tc>
           <w:tcPr>
-            <w:tcW w:w="4252" w:type="dxa"/>
+            <w:tcW w:w="3827" w:type="dxa"/>
           </w:tcPr>
           <w:p>
             <w:pPr>
@@ -1187,18 +1089,19 @@
       <w:tr>
         <w:tc>
           <w:tcPr>
-            <w:tcW w:w="1812" w:type="dxa"/>
-          </w:tcPr>
-          <w:p>
-            <w:pPr>
-              <w:rPr>
-                <w:lang w:val="en-US"/>
-              </w:rPr>
-            </w:pPr>
-            <w:r>
-              <w:rPr>
-                <w:lang w:val="en-US"/>
-              </w:rPr>
+            <w:tcW w:w="1793" w:type="dxa"/>
+          </w:tcPr>
+          <w:p>
+            <w:pPr>
+              <w:rPr>
+                <w:lang w:val="en-US"/>
+              </w:rPr>
+            </w:pPr>
+            <w:r>
+              <w:rPr>
+                <w:lang w:val="en-US"/>
+              </w:rPr>
+              <w:lastRenderedPageBreak/>
               <w:t>Provable Detection of Propagating Sampling bias</w:t>
             </w:r>
             <w:r>
@@ -1211,19 +1114,19 @@
         </w:tc>
         <w:tc>
           <w:tcPr>
-            <w:tcW w:w="1812" w:type="dxa"/>
-          </w:tcPr>
-          <w:p>
-            <w:pPr>
-              <w:rPr>
-                <w:lang w:val="en-US"/>
-              </w:rPr>
-            </w:pPr>
-          </w:p>
-        </w:tc>
-        <w:tc>
-          <w:tcPr>
-            <w:tcW w:w="3034" w:type="dxa"/>
+            <w:tcW w:w="2738" w:type="dxa"/>
+          </w:tcPr>
+          <w:p>
+            <w:pPr>
+              <w:rPr>
+                <w:lang w:val="en-US"/>
+              </w:rPr>
+            </w:pPr>
+          </w:p>
+        </w:tc>
+        <w:tc>
+          <w:tcPr>
+            <w:tcW w:w="2386" w:type="dxa"/>
           </w:tcPr>
           <w:p>
             <w:pPr>
@@ -1241,7 +1144,7 @@
         </w:tc>
         <w:tc>
           <w:tcPr>
-            <w:tcW w:w="3402" w:type="dxa"/>
+            <w:tcW w:w="3568" w:type="dxa"/>
           </w:tcPr>
           <w:p>
             <w:pPr>
@@ -1259,7 +1162,7 @@
         </w:tc>
         <w:tc>
           <w:tcPr>
-            <w:tcW w:w="4252" w:type="dxa"/>
+            <w:tcW w:w="3827" w:type="dxa"/>
           </w:tcPr>
           <w:p>
             <w:pPr>
@@ -1273,7 +1176,7 @@
       <w:tr>
         <w:tc>
           <w:tcPr>
-            <w:tcW w:w="1812" w:type="dxa"/>
+            <w:tcW w:w="1793" w:type="dxa"/>
           </w:tcPr>
           <w:p>
             <w:pPr>
@@ -1292,19 +1195,19 @@
         </w:tc>
         <w:tc>
           <w:tcPr>
-            <w:tcW w:w="1812" w:type="dxa"/>
-          </w:tcPr>
-          <w:p>
-            <w:pPr>
-              <w:rPr>
-                <w:lang w:val="en-US"/>
-              </w:rPr>
-            </w:pPr>
-          </w:p>
-        </w:tc>
-        <w:tc>
-          <w:tcPr>
-            <w:tcW w:w="3034" w:type="dxa"/>
+            <w:tcW w:w="2738" w:type="dxa"/>
+          </w:tcPr>
+          <w:p>
+            <w:pPr>
+              <w:rPr>
+                <w:lang w:val="en-US"/>
+              </w:rPr>
+            </w:pPr>
+          </w:p>
+        </w:tc>
+        <w:tc>
+          <w:tcPr>
+            <w:tcW w:w="2386" w:type="dxa"/>
           </w:tcPr>
           <w:p>
             <w:pPr>
@@ -1335,7 +1238,7 @@
         </w:tc>
         <w:tc>
           <w:tcPr>
-            <w:tcW w:w="3402" w:type="dxa"/>
+            <w:tcW w:w="3568" w:type="dxa"/>
           </w:tcPr>
           <w:p>
             <w:pPr>
@@ -1353,7 +1256,7 @@
         </w:tc>
         <w:tc>
           <w:tcPr>
-            <w:tcW w:w="4252" w:type="dxa"/>
+            <w:tcW w:w="3827" w:type="dxa"/>
           </w:tcPr>
           <w:p>
             <w:pPr>
@@ -1429,7 +1332,6 @@
           <w:szCs w:val="26"/>
           <w:lang w:val="en-US"/>
         </w:rPr>
-        <w:lastRenderedPageBreak/>
         <w:t xml:space="preserve">What questions with respect to the dataset are they trying to </w:t>
       </w:r>
       <w:proofErr w:type="gramStart"/>
@@ -1554,308 +1456,6 @@
         </w:rPr>
         <w:t>?</w:t>
       </w:r>
-    </w:p>
-    <w:p>
-      <w:pPr>
-        <w:rPr>
-          <w:lang w:val="en-US"/>
-        </w:rPr>
-      </w:pPr>
-    </w:p>
-    <w:p>
-      <w:r>
-        <w:t>In der Präsentation:</w:t>
-      </w:r>
-    </w:p>
-    <w:p>
-      <w:r>
-        <w:t>Dataset “naiv”</w:t>
-      </w:r>
-      <w:r>
-        <w:t xml:space="preserve"> </w:t>
-      </w:r>
-      <w:proofErr w:type="gramStart"/>
-      <w:r>
-        <w:t>verwenden</w:t>
-      </w:r>
-      <w:proofErr w:type="gramEnd"/>
-      <w:r>
-        <w:t xml:space="preserve"> um </w:t>
-      </w:r>
-      <w:proofErr w:type="spellStart"/>
-      <w:r>
-        <w:t>fairness</w:t>
-      </w:r>
-      <w:proofErr w:type="spellEnd"/>
-      <w:r>
-        <w:t xml:space="preserve"> </w:t>
-      </w:r>
-      <w:proofErr w:type="spellStart"/>
-      <w:r>
-        <w:t>notions</w:t>
-      </w:r>
-      <w:proofErr w:type="spellEnd"/>
-      <w:r>
-        <w:t xml:space="preserve"> klar zu machen</w:t>
-      </w:r>
-    </w:p>
-    <w:p>
-      <w:r>
-        <w:t>In der Arbeit:</w:t>
-      </w:r>
-    </w:p>
-    <w:p>
-      <w:r>
-        <w:t xml:space="preserve">Zeigen, welche </w:t>
-      </w:r>
-      <w:proofErr w:type="spellStart"/>
-      <w:r>
-        <w:t>challenges</w:t>
-      </w:r>
-      <w:proofErr w:type="spellEnd"/>
-      <w:r>
-        <w:t xml:space="preserve"> der Datensatz mit sich bringt, wie der Datensatz bis jetzt genutzt wurde, den Datensatz in den größeren Kontext bringen und </w:t>
-      </w:r>
-      <w:proofErr w:type="spellStart"/>
-      <w:r>
-        <w:t>anhanddessen</w:t>
-      </w:r>
-      <w:proofErr w:type="spellEnd"/>
-      <w:r>
-        <w:t xml:space="preserve"> argumentieren welche </w:t>
-      </w:r>
-      <w:proofErr w:type="spellStart"/>
-      <w:r>
-        <w:t>fairness</w:t>
-      </w:r>
-      <w:proofErr w:type="spellEnd"/>
-      <w:r>
-        <w:t xml:space="preserve"> Metriken sich hier wie auswirken (und warum sie deshalb passender oder weniger passend sind)</w:t>
-      </w:r>
-    </w:p>
-    <w:p/>
-    <w:p>
-      <w:pPr>
-        <w:rPr>
-          <w:lang w:val="en-US"/>
-        </w:rPr>
-      </w:pPr>
-      <w:r>
-        <w:rPr>
-          <w:lang w:val="en-US"/>
-        </w:rPr>
-        <w:t>What can I take awa</w:t>
-      </w:r>
-      <w:r>
-        <w:rPr>
-          <w:lang w:val="en-US"/>
-        </w:rPr>
-        <w:t xml:space="preserve">ys </w:t>
-      </w:r>
-      <w:proofErr w:type="spellStart"/>
-      <w:r>
-        <w:rPr>
-          <w:lang w:val="en-US"/>
-        </w:rPr>
-        <w:t>fron</w:t>
-      </w:r>
-      <w:proofErr w:type="spellEnd"/>
-      <w:r>
-        <w:rPr>
-          <w:lang w:val="en-US"/>
-        </w:rPr>
-        <w:t xml:space="preserve"> the two papers?</w:t>
-      </w:r>
-    </w:p>
-    <w:p>
-      <w:pPr>
-        <w:shd w:val="clear" w:color="auto" w:fill="FFFFFF"/>
-        <w:spacing w:after="0" w:line="270" w:lineRule="atLeast"/>
-        <w:rPr>
-          <w:rFonts w:ascii="Menlo" w:eastAsia="Times New Roman" w:hAnsi="Menlo" w:cs="Menlo"/>
-          <w:color w:val="3B3B3B"/>
-          <w:kern w:val="0"/>
-          <w:sz w:val="18"/>
-          <w:szCs w:val="18"/>
-          <w14:ligatures w14:val="none"/>
-        </w:rPr>
-      </w:pPr>
-    </w:p>
-    <w:p>
-      <w:pPr>
-        <w:shd w:val="clear" w:color="auto" w:fill="FFFFFF"/>
-        <w:spacing w:after="0" w:line="270" w:lineRule="atLeast"/>
-        <w:rPr>
-          <w:rFonts w:ascii="Menlo" w:eastAsia="Times New Roman" w:hAnsi="Menlo" w:cs="Menlo"/>
-          <w:color w:val="3B3B3B"/>
-          <w:kern w:val="0"/>
-          <w:sz w:val="18"/>
-          <w:szCs w:val="18"/>
-          <w:lang w:val="en-US"/>
-          <w14:ligatures w14:val="none"/>
-        </w:rPr>
-      </w:pPr>
-      <w:r>
-        <w:rPr>
-          <w:rFonts w:ascii="Menlo" w:eastAsia="Times New Roman" w:hAnsi="Menlo" w:cs="Menlo"/>
-          <w:color w:val="3B3B3B"/>
-          <w:kern w:val="0"/>
-          <w:sz w:val="18"/>
-          <w:szCs w:val="18"/>
-          <w:lang w:val="en-US"/>
-          <w14:ligatures w14:val="none"/>
-        </w:rPr>
-        <w:t>What happens if we train the logistic classifier (to predict weapon yes no) on the SQF as is (Kallus), don’t do a post processing fairness intervention (NO Hardt et. al)</w:t>
-      </w:r>
-      <w:r>
-        <w:rPr>
-          <w:rFonts w:ascii="Menlo" w:eastAsia="Times New Roman" w:hAnsi="Menlo" w:cs="Menlo"/>
-          <w:color w:val="3B3B3B"/>
-          <w:kern w:val="0"/>
-          <w:sz w:val="18"/>
-          <w:szCs w:val="18"/>
-          <w:lang w:val="en-US"/>
-          <w14:ligatures w14:val="none"/>
-        </w:rPr>
-        <w:t xml:space="preserve"> </w:t>
-      </w:r>
-      <w:r>
-        <w:rPr>
-          <w:rFonts w:ascii="Menlo" w:eastAsia="Times New Roman" w:hAnsi="Menlo" w:cs="Menlo"/>
-          <w:color w:val="3B3B3B"/>
-          <w:kern w:val="0"/>
-          <w:sz w:val="18"/>
-          <w:szCs w:val="18"/>
-          <w:lang w:val="en-US"/>
-          <w14:ligatures w14:val="none"/>
-        </w:rPr>
-        <w:t xml:space="preserve">and test the classifier on the target population (that is created via the weighing method of Kallus and Zhou)? I think according to </w:t>
-      </w:r>
-      <w:r>
-        <w:rPr>
-          <w:rFonts w:ascii="Menlo" w:eastAsia="Times New Roman" w:hAnsi="Menlo" w:cs="Menlo"/>
-          <w:color w:val="AF00DB"/>
-          <w:kern w:val="0"/>
-          <w:sz w:val="18"/>
-          <w:szCs w:val="18"/>
-          <w:lang w:val="en-US"/>
-          <w14:ligatures w14:val="none"/>
-        </w:rPr>
-        <w:t>\</w:t>
-      </w:r>
-      <w:proofErr w:type="gramStart"/>
-      <w:r>
-        <w:rPr>
-          <w:rFonts w:ascii="Menlo" w:eastAsia="Times New Roman" w:hAnsi="Menlo" w:cs="Menlo"/>
-          <w:color w:val="AF00DB"/>
-          <w:kern w:val="0"/>
-          <w:sz w:val="18"/>
-          <w:szCs w:val="18"/>
-          <w:lang w:val="en-US"/>
-          <w14:ligatures w14:val="none"/>
-        </w:rPr>
-        <w:t>cite</w:t>
-      </w:r>
-      <w:r>
-        <w:rPr>
-          <w:rFonts w:ascii="Menlo" w:eastAsia="Times New Roman" w:hAnsi="Menlo" w:cs="Menlo"/>
-          <w:color w:val="3B3B3B"/>
-          <w:kern w:val="0"/>
-          <w:sz w:val="18"/>
-          <w:szCs w:val="18"/>
-          <w:lang w:val="en-US"/>
-          <w14:ligatures w14:val="none"/>
-        </w:rPr>
-        <w:t>{</w:t>
-      </w:r>
-      <w:proofErr w:type="spellStart"/>
-      <w:proofErr w:type="gramEnd"/>
-      <w:r>
-        <w:rPr>
-          <w:rFonts w:ascii="Menlo" w:eastAsia="Times New Roman" w:hAnsi="Menlo" w:cs="Menlo"/>
-          <w:color w:val="3B3B3B"/>
-          <w:kern w:val="0"/>
-          <w:sz w:val="18"/>
-          <w:szCs w:val="18"/>
-          <w:lang w:val="en-US"/>
-          <w14:ligatures w14:val="none"/>
-        </w:rPr>
-        <w:t>RambachanBBOEFW</w:t>
-      </w:r>
-      <w:proofErr w:type="spellEnd"/>
-      <w:r>
-        <w:rPr>
-          <w:rFonts w:ascii="Menlo" w:eastAsia="Times New Roman" w:hAnsi="Menlo" w:cs="Menlo"/>
-          <w:color w:val="3B3B3B"/>
-          <w:kern w:val="0"/>
-          <w:sz w:val="18"/>
-          <w:szCs w:val="18"/>
-          <w:lang w:val="en-US"/>
-          <w14:ligatures w14:val="none"/>
-        </w:rPr>
-        <w:t>} we should observe bias reversal.</w:t>
-      </w:r>
-    </w:p>
-    <w:p>
-      <w:pPr>
-        <w:shd w:val="clear" w:color="auto" w:fill="FFFFFF"/>
-        <w:spacing w:after="0" w:line="270" w:lineRule="atLeast"/>
-        <w:rPr>
-          <w:rFonts w:ascii="Menlo" w:eastAsia="Times New Roman" w:hAnsi="Menlo" w:cs="Menlo"/>
-          <w:color w:val="3B3B3B"/>
-          <w:kern w:val="0"/>
-          <w:sz w:val="18"/>
-          <w:szCs w:val="18"/>
-          <w:lang w:val="en-US"/>
-          <w14:ligatures w14:val="none"/>
-        </w:rPr>
-      </w:pPr>
-      <w:r>
-        <w:rPr>
-          <w:rFonts w:ascii="Menlo" w:eastAsia="Times New Roman" w:hAnsi="Menlo" w:cs="Menlo"/>
-          <w:color w:val="3B3B3B"/>
-          <w:kern w:val="0"/>
-          <w:sz w:val="18"/>
-          <w:szCs w:val="18"/>
-          <w:lang w:val="en-US"/>
-          <w14:ligatures w14:val="none"/>
-        </w:rPr>
-        <w:t xml:space="preserve">Take data from before 2013 (as example with racial bias) and data I already have and compare the predictions rates between groups.  </w:t>
-      </w:r>
-    </w:p>
-    <w:p>
-      <w:pPr>
-        <w:shd w:val="clear" w:color="auto" w:fill="FFFFFF"/>
-        <w:spacing w:after="0" w:line="270" w:lineRule="atLeast"/>
-        <w:rPr>
-          <w:rFonts w:ascii="Menlo" w:eastAsia="Times New Roman" w:hAnsi="Menlo" w:cs="Menlo"/>
-          <w:color w:val="3B3B3B"/>
-          <w:kern w:val="0"/>
-          <w:sz w:val="18"/>
-          <w:szCs w:val="18"/>
-          <w:lang w:val="en-US"/>
-          <w14:ligatures w14:val="none"/>
-        </w:rPr>
-      </w:pPr>
-      <w:r>
-        <w:rPr>
-          <w:rFonts w:ascii="Menlo" w:eastAsia="Times New Roman" w:hAnsi="Menlo" w:cs="Menlo"/>
-          <w:color w:val="3B3B3B"/>
-          <w:kern w:val="0"/>
-          <w:sz w:val="18"/>
-          <w:szCs w:val="18"/>
-          <w:lang w:val="en-US"/>
-          <w14:ligatures w14:val="none"/>
-        </w:rPr>
-        <w:t>Find out a more general data pipeline (mlr3??) so I don’t have to do the whole processing again.</w:t>
-      </w:r>
-    </w:p>
-    <w:p>
-      <w:pPr>
-        <w:rPr>
-          <w:lang w:val="en-US"/>
-        </w:rPr>
-      </w:pPr>
     </w:p>
     <w:p>
       <w:pPr>

</xml_diff>

<commit_message>
started replicating residual unfairness paper from kallus and zhou
</commit_message>
<xml_diff>
--- a/SQF_Paper_overview.docx
+++ b/SQF_Paper_overview.docx
@@ -454,7 +454,6 @@
               </w:rPr>
               <w:t xml:space="preserve"> </w:t>
             </w:r>
-            <w:proofErr w:type="gramStart"/>
             <w:r>
               <w:rPr>
                 <w:lang w:val="en-US"/>
@@ -465,14 +464,7 @@
               <w:rPr>
                 <w:lang w:val="en-US"/>
               </w:rPr>
-              <w:t xml:space="preserve"> Equal</w:t>
-            </w:r>
-            <w:proofErr w:type="gramEnd"/>
-            <w:r>
-              <w:rPr>
-                <w:lang w:val="en-US"/>
-              </w:rPr>
-              <w:t xml:space="preserve"> Opportunity or Equalized Odds</w:t>
+              <w:t>Equal Opportunity or Equalized Odds</w:t>
             </w:r>
             <w:r>
               <w:rPr>
@@ -590,6 +582,9 @@
             </w:r>
             <w:hyperlink r:id="rId8" w:tgtFrame="_blank" w:history="1">
               <w:r>
+                <w:rPr>
+                  <w:lang w:val="en-US"/>
+                </w:rPr>
                 <w:t>kallus@cornell.edu</w:t>
               </w:r>
             </w:hyperlink>
@@ -1470,6 +1465,79 @@
           <w:lang w:val="en-US"/>
         </w:rPr>
       </w:pPr>
+      <w:r>
+        <w:rPr>
+          <w:lang w:val="en-US"/>
+        </w:rPr>
+        <w:t>What is my problem?</w:t>
+      </w:r>
+    </w:p>
+    <w:p>
+      <w:pPr>
+        <w:rPr>
+          <w:lang w:val="en-US"/>
+        </w:rPr>
+      </w:pPr>
+      <w:r>
+        <w:rPr>
+          <w:lang w:val="en-US"/>
+        </w:rPr>
+        <w:t xml:space="preserve">I am still unsure whether I am handling the data correctly, unsure what to do with the papers I found on SQF and what I have done so far. The options I currently see </w:t>
+      </w:r>
+      <w:proofErr w:type="spellStart"/>
+      <w:r>
+        <w:rPr>
+          <w:lang w:val="en-US"/>
+        </w:rPr>
+        <w:t>i</w:t>
+      </w:r>
+      <w:proofErr w:type="spellEnd"/>
+      <w:r>
+        <w:rPr>
+          <w:lang w:val="en-US"/>
+        </w:rPr>
+        <w:t>) try to replicate the papers ii) use the data like I currently do, get the results, try to tie back the results to what they did in the paper</w:t>
+      </w:r>
+    </w:p>
+    <w:p>
+      <w:pPr>
+        <w:rPr>
+          <w:lang w:val="en-US"/>
+        </w:rPr>
+      </w:pPr>
+      <w:r>
+        <w:rPr>
+          <w:lang w:val="en-US"/>
+        </w:rPr>
+        <w:lastRenderedPageBreak/>
+        <w:t xml:space="preserve">Either way </w:t>
+      </w:r>
+      <w:proofErr w:type="spellStart"/>
+      <w:r>
+        <w:rPr>
+          <w:lang w:val="en-US"/>
+        </w:rPr>
+        <w:t>i</w:t>
+      </w:r>
+      <w:proofErr w:type="spellEnd"/>
+      <w:r>
+        <w:rPr>
+          <w:lang w:val="en-US"/>
+        </w:rPr>
+        <w:t xml:space="preserve">) I need to describe what exactly they did in the paper ii) as a next step I can still work with my data and see whether it paints a similar picture </w:t>
+      </w:r>
+      <w:r>
+        <w:rPr>
+          <w:lang w:val="en-US"/>
+        </w:rPr>
+        <w:sym w:font="Wingdings" w:char="F0E0"/>
+      </w:r>
+      <w:r>
+        <w:rPr>
+          <w:lang w:val="en-US"/>
+        </w:rPr>
+        <w:t xml:space="preserve"> if not, look for explanations why</w:t>
+      </w:r>
     </w:p>
     <w:sectPr>
       <w:pgSz w:w="16820" w:h="11900" w:orient="landscape"/>

</xml_diff>

<commit_message>
modified residual unfairness chapter; link to bias in bias out paper
</commit_message>
<xml_diff>
--- a/SQF_Paper_overview.docx
+++ b/SQF_Paper_overview.docx
@@ -1247,6 +1247,523 @@
               </w:rPr>
               <w:t>They introduce two causal group fairness metrics (FACE, FACT) and don’t come to the same conclusion. FACE says there’s group level causal discrimination and FACT says there is none.</w:t>
             </w:r>
+          </w:p>
+        </w:tc>
+        <w:tc>
+          <w:tcPr>
+            <w:tcW w:w="3827" w:type="dxa"/>
+          </w:tcPr>
+          <w:p>
+            <w:pPr>
+              <w:rPr>
+                <w:lang w:val="en-US"/>
+              </w:rPr>
+            </w:pPr>
+          </w:p>
+        </w:tc>
+      </w:tr>
+      <w:tr>
+        <w:tc>
+          <w:tcPr>
+            <w:tcW w:w="1793" w:type="dxa"/>
+          </w:tcPr>
+          <w:p>
+            <w:pPr>
+              <w:jc w:val="center"/>
+              <w:rPr>
+                <w:highlight w:val="lightGray"/>
+                <w:lang w:val="en-US"/>
+              </w:rPr>
+            </w:pPr>
+            <w:r>
+              <w:rPr>
+                <w:lang w:val="en-US"/>
+              </w:rPr>
+              <w:t>The selective labels problem</w:t>
+            </w:r>
+          </w:p>
+        </w:tc>
+        <w:tc>
+          <w:tcPr>
+            <w:tcW w:w="2738" w:type="dxa"/>
+          </w:tcPr>
+          <w:p>
+            <w:pPr>
+              <w:rPr>
+                <w:lang w:val="en-US"/>
+              </w:rPr>
+            </w:pPr>
+            <w:r>
+              <w:rPr>
+                <w:lang w:val="en-US"/>
+              </w:rPr>
+              <w:t>Read if still time</w:t>
+            </w:r>
+          </w:p>
+        </w:tc>
+        <w:tc>
+          <w:tcPr>
+            <w:tcW w:w="2386" w:type="dxa"/>
+          </w:tcPr>
+          <w:p>
+            <w:pPr>
+              <w:rPr>
+                <w:lang w:val="en-US"/>
+              </w:rPr>
+            </w:pPr>
+          </w:p>
+        </w:tc>
+        <w:tc>
+          <w:tcPr>
+            <w:tcW w:w="3568" w:type="dxa"/>
+          </w:tcPr>
+          <w:p>
+            <w:pPr>
+              <w:rPr>
+                <w:lang w:val="en-US"/>
+              </w:rPr>
+            </w:pPr>
+          </w:p>
+        </w:tc>
+        <w:tc>
+          <w:tcPr>
+            <w:tcW w:w="3827" w:type="dxa"/>
+          </w:tcPr>
+          <w:p>
+            <w:pPr>
+              <w:rPr>
+                <w:lang w:val="en-US"/>
+              </w:rPr>
+            </w:pPr>
+          </w:p>
+        </w:tc>
+      </w:tr>
+      <w:tr>
+        <w:tc>
+          <w:tcPr>
+            <w:tcW w:w="1793" w:type="dxa"/>
+          </w:tcPr>
+          <w:p>
+            <w:pPr>
+              <w:rPr>
+                <w:highlight w:val="lightGray"/>
+                <w:lang w:val="en-US"/>
+              </w:rPr>
+            </w:pPr>
+          </w:p>
+        </w:tc>
+        <w:tc>
+          <w:tcPr>
+            <w:tcW w:w="2738" w:type="dxa"/>
+          </w:tcPr>
+          <w:p>
+            <w:pPr>
+              <w:rPr>
+                <w:lang w:val="en-US"/>
+              </w:rPr>
+            </w:pPr>
+          </w:p>
+        </w:tc>
+        <w:tc>
+          <w:tcPr>
+            <w:tcW w:w="2386" w:type="dxa"/>
+          </w:tcPr>
+          <w:p>
+            <w:pPr>
+              <w:rPr>
+                <w:lang w:val="en-US"/>
+              </w:rPr>
+            </w:pPr>
+          </w:p>
+        </w:tc>
+        <w:tc>
+          <w:tcPr>
+            <w:tcW w:w="3568" w:type="dxa"/>
+          </w:tcPr>
+          <w:p>
+            <w:pPr>
+              <w:rPr>
+                <w:lang w:val="en-US"/>
+              </w:rPr>
+            </w:pPr>
+          </w:p>
+        </w:tc>
+        <w:tc>
+          <w:tcPr>
+            <w:tcW w:w="3827" w:type="dxa"/>
+          </w:tcPr>
+          <w:p>
+            <w:pPr>
+              <w:rPr>
+                <w:lang w:val="en-US"/>
+              </w:rPr>
+            </w:pPr>
+          </w:p>
+        </w:tc>
+      </w:tr>
+      <w:tr>
+        <w:tc>
+          <w:tcPr>
+            <w:tcW w:w="1793" w:type="dxa"/>
+          </w:tcPr>
+          <w:p>
+            <w:pPr>
+              <w:rPr>
+                <w:highlight w:val="lightGray"/>
+                <w:lang w:val="en-US"/>
+              </w:rPr>
+            </w:pPr>
+          </w:p>
+        </w:tc>
+        <w:tc>
+          <w:tcPr>
+            <w:tcW w:w="2738" w:type="dxa"/>
+          </w:tcPr>
+          <w:p>
+            <w:pPr>
+              <w:rPr>
+                <w:lang w:val="en-US"/>
+              </w:rPr>
+            </w:pPr>
+          </w:p>
+        </w:tc>
+        <w:tc>
+          <w:tcPr>
+            <w:tcW w:w="2386" w:type="dxa"/>
+          </w:tcPr>
+          <w:p>
+            <w:pPr>
+              <w:rPr>
+                <w:lang w:val="en-US"/>
+              </w:rPr>
+            </w:pPr>
+          </w:p>
+        </w:tc>
+        <w:tc>
+          <w:tcPr>
+            <w:tcW w:w="3568" w:type="dxa"/>
+          </w:tcPr>
+          <w:p>
+            <w:pPr>
+              <w:rPr>
+                <w:lang w:val="en-US"/>
+              </w:rPr>
+            </w:pPr>
+          </w:p>
+        </w:tc>
+        <w:tc>
+          <w:tcPr>
+            <w:tcW w:w="3827" w:type="dxa"/>
+          </w:tcPr>
+          <w:p>
+            <w:pPr>
+              <w:rPr>
+                <w:lang w:val="en-US"/>
+              </w:rPr>
+            </w:pPr>
+          </w:p>
+        </w:tc>
+      </w:tr>
+      <w:tr>
+        <w:tc>
+          <w:tcPr>
+            <w:tcW w:w="1793" w:type="dxa"/>
+          </w:tcPr>
+          <w:p>
+            <w:pPr>
+              <w:rPr>
+                <w:highlight w:val="lightGray"/>
+                <w:lang w:val="en-US"/>
+              </w:rPr>
+            </w:pPr>
+          </w:p>
+        </w:tc>
+        <w:tc>
+          <w:tcPr>
+            <w:tcW w:w="2738" w:type="dxa"/>
+          </w:tcPr>
+          <w:p>
+            <w:pPr>
+              <w:rPr>
+                <w:lang w:val="en-US"/>
+              </w:rPr>
+            </w:pPr>
+          </w:p>
+        </w:tc>
+        <w:tc>
+          <w:tcPr>
+            <w:tcW w:w="2386" w:type="dxa"/>
+          </w:tcPr>
+          <w:p>
+            <w:pPr>
+              <w:rPr>
+                <w:lang w:val="en-US"/>
+              </w:rPr>
+            </w:pPr>
+          </w:p>
+        </w:tc>
+        <w:tc>
+          <w:tcPr>
+            <w:tcW w:w="3568" w:type="dxa"/>
+          </w:tcPr>
+          <w:p>
+            <w:pPr>
+              <w:rPr>
+                <w:lang w:val="en-US"/>
+              </w:rPr>
+            </w:pPr>
+          </w:p>
+        </w:tc>
+        <w:tc>
+          <w:tcPr>
+            <w:tcW w:w="3827" w:type="dxa"/>
+          </w:tcPr>
+          <w:p>
+            <w:pPr>
+              <w:rPr>
+                <w:lang w:val="en-US"/>
+              </w:rPr>
+            </w:pPr>
+          </w:p>
+        </w:tc>
+      </w:tr>
+      <w:tr>
+        <w:tc>
+          <w:tcPr>
+            <w:tcW w:w="1793" w:type="dxa"/>
+          </w:tcPr>
+          <w:p>
+            <w:pPr>
+              <w:rPr>
+                <w:highlight w:val="lightGray"/>
+                <w:lang w:val="en-US"/>
+              </w:rPr>
+            </w:pPr>
+          </w:p>
+        </w:tc>
+        <w:tc>
+          <w:tcPr>
+            <w:tcW w:w="2738" w:type="dxa"/>
+          </w:tcPr>
+          <w:p>
+            <w:pPr>
+              <w:rPr>
+                <w:lang w:val="en-US"/>
+              </w:rPr>
+            </w:pPr>
+          </w:p>
+        </w:tc>
+        <w:tc>
+          <w:tcPr>
+            <w:tcW w:w="2386" w:type="dxa"/>
+          </w:tcPr>
+          <w:p>
+            <w:pPr>
+              <w:rPr>
+                <w:lang w:val="en-US"/>
+              </w:rPr>
+            </w:pPr>
+          </w:p>
+        </w:tc>
+        <w:tc>
+          <w:tcPr>
+            <w:tcW w:w="3568" w:type="dxa"/>
+          </w:tcPr>
+          <w:p>
+            <w:pPr>
+              <w:rPr>
+                <w:lang w:val="en-US"/>
+              </w:rPr>
+            </w:pPr>
+          </w:p>
+        </w:tc>
+        <w:tc>
+          <w:tcPr>
+            <w:tcW w:w="3827" w:type="dxa"/>
+          </w:tcPr>
+          <w:p>
+            <w:pPr>
+              <w:rPr>
+                <w:lang w:val="en-US"/>
+              </w:rPr>
+            </w:pPr>
+          </w:p>
+        </w:tc>
+      </w:tr>
+      <w:tr>
+        <w:tc>
+          <w:tcPr>
+            <w:tcW w:w="1793" w:type="dxa"/>
+          </w:tcPr>
+          <w:p>
+            <w:pPr>
+              <w:rPr>
+                <w:highlight w:val="lightGray"/>
+                <w:lang w:val="en-US"/>
+              </w:rPr>
+            </w:pPr>
+          </w:p>
+        </w:tc>
+        <w:tc>
+          <w:tcPr>
+            <w:tcW w:w="2738" w:type="dxa"/>
+          </w:tcPr>
+          <w:p>
+            <w:pPr>
+              <w:rPr>
+                <w:lang w:val="en-US"/>
+              </w:rPr>
+            </w:pPr>
+          </w:p>
+        </w:tc>
+        <w:tc>
+          <w:tcPr>
+            <w:tcW w:w="2386" w:type="dxa"/>
+          </w:tcPr>
+          <w:p>
+            <w:pPr>
+              <w:rPr>
+                <w:lang w:val="en-US"/>
+              </w:rPr>
+            </w:pPr>
+          </w:p>
+        </w:tc>
+        <w:tc>
+          <w:tcPr>
+            <w:tcW w:w="3568" w:type="dxa"/>
+          </w:tcPr>
+          <w:p>
+            <w:pPr>
+              <w:rPr>
+                <w:lang w:val="en-US"/>
+              </w:rPr>
+            </w:pPr>
+          </w:p>
+        </w:tc>
+        <w:tc>
+          <w:tcPr>
+            <w:tcW w:w="3827" w:type="dxa"/>
+          </w:tcPr>
+          <w:p>
+            <w:pPr>
+              <w:rPr>
+                <w:lang w:val="en-US"/>
+              </w:rPr>
+            </w:pPr>
+          </w:p>
+        </w:tc>
+      </w:tr>
+      <w:tr>
+        <w:tc>
+          <w:tcPr>
+            <w:tcW w:w="1793" w:type="dxa"/>
+          </w:tcPr>
+          <w:p>
+            <w:pPr>
+              <w:rPr>
+                <w:highlight w:val="lightGray"/>
+                <w:lang w:val="en-US"/>
+              </w:rPr>
+            </w:pPr>
+          </w:p>
+        </w:tc>
+        <w:tc>
+          <w:tcPr>
+            <w:tcW w:w="2738" w:type="dxa"/>
+          </w:tcPr>
+          <w:p>
+            <w:pPr>
+              <w:rPr>
+                <w:lang w:val="en-US"/>
+              </w:rPr>
+            </w:pPr>
+          </w:p>
+        </w:tc>
+        <w:tc>
+          <w:tcPr>
+            <w:tcW w:w="2386" w:type="dxa"/>
+          </w:tcPr>
+          <w:p>
+            <w:pPr>
+              <w:rPr>
+                <w:lang w:val="en-US"/>
+              </w:rPr>
+            </w:pPr>
+          </w:p>
+        </w:tc>
+        <w:tc>
+          <w:tcPr>
+            <w:tcW w:w="3568" w:type="dxa"/>
+          </w:tcPr>
+          <w:p>
+            <w:pPr>
+              <w:rPr>
+                <w:lang w:val="en-US"/>
+              </w:rPr>
+            </w:pPr>
+          </w:p>
+        </w:tc>
+        <w:tc>
+          <w:tcPr>
+            <w:tcW w:w="3827" w:type="dxa"/>
+          </w:tcPr>
+          <w:p>
+            <w:pPr>
+              <w:rPr>
+                <w:lang w:val="en-US"/>
+              </w:rPr>
+            </w:pPr>
+          </w:p>
+        </w:tc>
+      </w:tr>
+      <w:tr>
+        <w:tc>
+          <w:tcPr>
+            <w:tcW w:w="1793" w:type="dxa"/>
+          </w:tcPr>
+          <w:p>
+            <w:pPr>
+              <w:rPr>
+                <w:highlight w:val="lightGray"/>
+                <w:lang w:val="en-US"/>
+              </w:rPr>
+            </w:pPr>
+          </w:p>
+        </w:tc>
+        <w:tc>
+          <w:tcPr>
+            <w:tcW w:w="2738" w:type="dxa"/>
+          </w:tcPr>
+          <w:p>
+            <w:pPr>
+              <w:rPr>
+                <w:lang w:val="en-US"/>
+              </w:rPr>
+            </w:pPr>
+          </w:p>
+        </w:tc>
+        <w:tc>
+          <w:tcPr>
+            <w:tcW w:w="2386" w:type="dxa"/>
+          </w:tcPr>
+          <w:p>
+            <w:pPr>
+              <w:rPr>
+                <w:lang w:val="en-US"/>
+              </w:rPr>
+            </w:pPr>
+          </w:p>
+        </w:tc>
+        <w:tc>
+          <w:tcPr>
+            <w:tcW w:w="3568" w:type="dxa"/>
+          </w:tcPr>
+          <w:p>
+            <w:pPr>
+              <w:rPr>
+                <w:lang w:val="en-US"/>
+              </w:rPr>
+            </w:pPr>
           </w:p>
         </w:tc>
         <w:tc>
@@ -1327,6 +1844,7 @@
           <w:szCs w:val="26"/>
           <w:lang w:val="en-US"/>
         </w:rPr>
+        <w:lastRenderedPageBreak/>
         <w:t xml:space="preserve">What questions with respect to the dataset are they trying to </w:t>
       </w:r>
       <w:proofErr w:type="gramStart"/>
@@ -1509,7 +2027,6 @@
         <w:rPr>
           <w:lang w:val="en-US"/>
         </w:rPr>
-        <w:lastRenderedPageBreak/>
         <w:t xml:space="preserve">Either way </w:t>
       </w:r>
       <w:proofErr w:type="spellStart"/>

</xml_diff>